<commit_message>
eltech dz3 in work
</commit_message>
<xml_diff>
--- a/ELTECH/дз3/отчет.docx
+++ b/ELTECH/дз3/отчет.docx
@@ -2063,8 +2063,25 @@
         <w:rPr>
           <w:sz w:val="28"/>
           <w:szCs w:val="28"/>
-          <w:lang w:val="ru-RU"/>
-        </w:rPr>
+          <w:lang w:val="en-US"/>
+        </w:rPr>
+        <w:t>(</w:t>
+      </w:r>
+      <w:r>
+        <w:rPr>
+          <w:sz w:val="28"/>
+          <w:szCs w:val="28"/>
+          <w:lang w:val="ru-RU"/>
+        </w:rPr>
+        <w:t>нумерация резисторов для удобства изменена</w:t>
+      </w:r>
+      <w:r>
+        <w:rPr>
+          <w:sz w:val="28"/>
+          <w:szCs w:val="28"/>
+          <w:lang w:val="en-US"/>
+        </w:rPr>
+        <w:t>)</w:t>
       </w:r>
     </w:p>
     <w:p>
@@ -2082,6 +2099,23 @@
           <w:szCs w:val="28"/>
           <w:lang w:val="ru-RU"/>
         </w:rPr>
+      </w:r>
+    </w:p>
+    <w:p>
+      <w:pPr>
+        <w:pStyle w:val="LOnormal"/>
+        <w:jc w:val="left"/>
+        <w:rPr>
+          <w:sz w:val="24"/>
+          <w:szCs w:val="24"/>
+        </w:rPr>
+      </w:pPr>
+      <w:r>
+        <w:rPr>
+          <w:sz w:val="28"/>
+          <w:szCs w:val="28"/>
+          <w:lang w:val="ru-RU"/>
+        </w:rPr>
         <w:t>Рассчитаем параметры транзисторов</w:t>
       </w:r>
     </w:p>
@@ -2313,6 +2347,2505 @@
           <w:lang w:val="ru-RU"/>
         </w:rPr>
         <w:t>с</w:t>
+      </w:r>
+    </w:p>
+    <w:p>
+      <w:pPr>
+        <w:pStyle w:val="LOnormal"/>
+        <w:jc w:val="left"/>
+        <w:rPr>
+          <w:sz w:val="24"/>
+          <w:szCs w:val="24"/>
+        </w:rPr>
+      </w:pPr>
+      <w:r>
+        <w:rPr>
+          <w:sz w:val="28"/>
+          <w:szCs w:val="28"/>
+          <w:lang w:val="ru-RU"/>
+        </w:rPr>
+      </w:r>
+    </w:p>
+    <w:p>
+      <w:pPr>
+        <w:pStyle w:val="LOnormal"/>
+        <w:jc w:val="left"/>
+        <w:rPr>
+          <w:sz w:val="24"/>
+          <w:szCs w:val="24"/>
+        </w:rPr>
+      </w:pPr>
+      <w:r>
+        <w:rPr>
+          <w:sz w:val="28"/>
+          <w:szCs w:val="28"/>
+          <w:lang w:val="ru-RU"/>
+        </w:rPr>
+        <w:drawing>
+          <wp:anchor behindDoc="0" distT="0" distB="0" distL="0" distR="0" simplePos="0" locked="0" layoutInCell="0" allowOverlap="1" relativeHeight="8">
+            <wp:simplePos x="0" y="0"/>
+            <wp:positionH relativeFrom="column">
+              <wp:align>center</wp:align>
+            </wp:positionH>
+            <wp:positionV relativeFrom="paragraph">
+              <wp:posOffset>635</wp:posOffset>
+            </wp:positionV>
+            <wp:extent cx="6120130" cy="4571365"/>
+            <wp:effectExtent l="0" t="0" r="0" b="0"/>
+            <wp:wrapSquare wrapText="largest"/>
+            <wp:docPr id="7" name="Изображение4" descr=""/>
+            <wp:cNvGraphicFramePr>
+              <a:graphicFrameLocks xmlns:a="http://schemas.openxmlformats.org/drawingml/2006/main" noChangeAspect="1"/>
+            </wp:cNvGraphicFramePr>
+            <a:graphic xmlns:a="http://schemas.openxmlformats.org/drawingml/2006/main">
+              <a:graphicData uri="http://schemas.openxmlformats.org/drawingml/2006/picture">
+                <pic:pic xmlns:pic="http://schemas.openxmlformats.org/drawingml/2006/picture">
+                  <pic:nvPicPr>
+                    <pic:cNvPr id="7" name="Изображение4" descr=""/>
+                    <pic:cNvPicPr>
+                      <a:picLocks noChangeAspect="1" noChangeArrowheads="1"/>
+                    </pic:cNvPicPr>
+                  </pic:nvPicPr>
+                  <pic:blipFill>
+                    <a:blip r:embed="rId7"/>
+                    <a:stretch>
+                      <a:fillRect/>
+                    </a:stretch>
+                  </pic:blipFill>
+                  <pic:spPr bwMode="auto">
+                    <a:xfrm>
+                      <a:off x="0" y="0"/>
+                      <a:ext cx="6120130" cy="4571365"/>
+                    </a:xfrm>
+                    <a:prstGeom prst="rect">
+                      <a:avLst/>
+                    </a:prstGeom>
+                  </pic:spPr>
+                </pic:pic>
+              </a:graphicData>
+            </a:graphic>
+          </wp:anchor>
+        </w:drawing>
+      </w:r>
+    </w:p>
+    <w:p>
+      <w:pPr>
+        <w:pStyle w:val="LOnormal"/>
+        <w:jc w:val="center"/>
+        <w:rPr>
+          <w:sz w:val="24"/>
+          <w:szCs w:val="24"/>
+        </w:rPr>
+      </w:pPr>
+      <w:r>
+        <w:rPr>
+          <w:rFonts w:eastAsia="NSimSun" w:cs="Arial"/>
+          <w:position w:val="0"/>
+          <w:sz w:val="40"/>
+          <w:sz w:val="40"/>
+          <w:szCs w:val="40"/>
+          <w:vertAlign w:val="baseline"/>
+          <w:lang w:val="ru-RU"/>
+        </w:rPr>
+        <w:t>Часть 1</w:t>
+      </w:r>
+    </w:p>
+    <w:p>
+      <w:pPr>
+        <w:pStyle w:val="LOnormal"/>
+        <w:jc w:val="both"/>
+        <w:rPr>
+          <w:sz w:val="24"/>
+          <w:szCs w:val="24"/>
+        </w:rPr>
+      </w:pPr>
+      <w:r>
+        <w:rPr>
+          <w:sz w:val="28"/>
+          <w:szCs w:val="28"/>
+          <w:lang w:val="ru-RU"/>
+        </w:rPr>
+        <w:t xml:space="preserve">Мощность , рассеиваемая во включенном состоянии </w:t>
+      </w:r>
+    </w:p>
+    <w:p>
+      <w:pPr>
+        <w:pStyle w:val="LOnormal"/>
+        <w:jc w:val="both"/>
+        <w:rPr>
+          <w:sz w:val="24"/>
+          <w:szCs w:val="24"/>
+        </w:rPr>
+      </w:pPr>
+      <w:r>
+        <w:rPr>
+          <w:sz w:val="28"/>
+          <w:szCs w:val="28"/>
+          <w:lang w:val="ru-RU"/>
+        </w:rPr>
+        <w:t>P</w:t>
+      </w:r>
+      <w:r>
+        <w:rPr>
+          <w:sz w:val="28"/>
+          <w:szCs w:val="28"/>
+          <w:vertAlign w:val="subscript"/>
+          <w:lang w:val="ru-RU"/>
+        </w:rPr>
+        <w:t>потр 1</w:t>
+      </w:r>
+      <w:r>
+        <w:rPr>
+          <w:sz w:val="28"/>
+          <w:szCs w:val="28"/>
+          <w:lang w:val="ru-RU"/>
+        </w:rPr>
+        <w:t xml:space="preserve"> =P</w:t>
+      </w:r>
+      <w:r>
+        <w:rPr>
+          <w:sz w:val="28"/>
+          <w:szCs w:val="28"/>
+          <w:vertAlign w:val="subscript"/>
+          <w:lang w:val="ru-RU"/>
+        </w:rPr>
+        <w:t>R1</w:t>
+      </w:r>
+      <w:r>
+        <w:rPr>
+          <w:sz w:val="28"/>
+          <w:szCs w:val="28"/>
+          <w:lang w:val="ru-RU"/>
+        </w:rPr>
+        <w:t>+P</w:t>
+      </w:r>
+      <w:r>
+        <w:rPr>
+          <w:sz w:val="28"/>
+          <w:szCs w:val="28"/>
+          <w:vertAlign w:val="subscript"/>
+          <w:lang w:val="ru-RU"/>
+        </w:rPr>
+        <w:t>R2</w:t>
+      </w:r>
+      <w:r>
+        <w:rPr>
+          <w:sz w:val="28"/>
+          <w:szCs w:val="28"/>
+          <w:lang w:val="ru-RU"/>
+        </w:rPr>
+        <w:t>+P</w:t>
+      </w:r>
+      <w:r>
+        <w:rPr>
+          <w:sz w:val="28"/>
+          <w:szCs w:val="28"/>
+          <w:vertAlign w:val="subscript"/>
+          <w:lang w:val="ru-RU"/>
+        </w:rPr>
+        <w:t>R4</w:t>
+      </w:r>
+      <w:r>
+        <w:rPr>
+          <w:sz w:val="28"/>
+          <w:szCs w:val="28"/>
+          <w:lang w:val="ru-RU"/>
+        </w:rPr>
+        <w:t>+P</w:t>
+      </w:r>
+      <w:r>
+        <w:rPr>
+          <w:sz w:val="28"/>
+          <w:szCs w:val="28"/>
+          <w:vertAlign w:val="subscript"/>
+          <w:lang w:val="ru-RU"/>
+        </w:rPr>
+        <w:t>VT1</w:t>
+      </w:r>
+      <w:r>
+        <w:rPr>
+          <w:sz w:val="28"/>
+          <w:szCs w:val="28"/>
+          <w:lang w:val="ru-RU"/>
+        </w:rPr>
+        <w:t>+P</w:t>
+      </w:r>
+      <w:r>
+        <w:rPr>
+          <w:sz w:val="28"/>
+          <w:szCs w:val="28"/>
+          <w:vertAlign w:val="subscript"/>
+          <w:lang w:val="ru-RU"/>
+        </w:rPr>
+        <w:t>VT2</w:t>
+      </w:r>
+      <w:r>
+        <w:rPr>
+          <w:sz w:val="28"/>
+          <w:szCs w:val="28"/>
+          <w:lang w:val="ru-RU"/>
+        </w:rPr>
+        <w:t>+P</w:t>
+      </w:r>
+      <w:r>
+        <w:rPr>
+          <w:sz w:val="28"/>
+          <w:szCs w:val="28"/>
+          <w:vertAlign w:val="subscript"/>
+          <w:lang w:val="ru-RU"/>
+        </w:rPr>
+        <w:t>VT3</w:t>
+      </w:r>
+      <w:r>
+        <w:rPr>
+          <w:sz w:val="28"/>
+          <w:szCs w:val="28"/>
+          <w:lang w:val="ru-RU"/>
+        </w:rPr>
+        <w:t xml:space="preserve">; </w:t>
+      </w:r>
+    </w:p>
+    <w:p>
+      <w:pPr>
+        <w:pStyle w:val="LOnormal"/>
+        <w:jc w:val="both"/>
+        <w:rPr>
+          <w:sz w:val="24"/>
+          <w:szCs w:val="24"/>
+        </w:rPr>
+      </w:pPr>
+      <w:r>
+        <w:rPr>
+          <w:sz w:val="28"/>
+          <w:szCs w:val="28"/>
+          <w:lang w:val="ru-RU"/>
+        </w:rPr>
+        <w:t>P</w:t>
+      </w:r>
+      <w:r>
+        <w:rPr>
+          <w:sz w:val="28"/>
+          <w:szCs w:val="28"/>
+          <w:vertAlign w:val="subscript"/>
+          <w:lang w:val="ru-RU"/>
+        </w:rPr>
+        <w:t>потр 1</w:t>
+      </w:r>
+      <w:r>
+        <w:rPr>
+          <w:sz w:val="28"/>
+          <w:szCs w:val="28"/>
+          <w:lang w:val="ru-RU"/>
+        </w:rPr>
+        <w:t xml:space="preserve"> = R</w:t>
+      </w:r>
+      <w:r>
+        <w:rPr>
+          <w:sz w:val="28"/>
+          <w:szCs w:val="28"/>
+          <w:vertAlign w:val="subscript"/>
+          <w:lang w:val="ru-RU"/>
+        </w:rPr>
+        <w:t>1</w:t>
+      </w:r>
+      <w:r>
+        <w:rPr>
+          <w:sz w:val="28"/>
+          <w:szCs w:val="28"/>
+          <w:lang w:val="ru-RU"/>
+        </w:rPr>
+        <w:t>∗I</w:t>
+      </w:r>
+      <w:r>
+        <w:rPr>
+          <w:sz w:val="28"/>
+          <w:szCs w:val="28"/>
+          <w:vertAlign w:val="subscript"/>
+          <w:lang w:val="ru-RU"/>
+        </w:rPr>
+        <w:t>R1</w:t>
+      </w:r>
+      <w:r>
+        <w:rPr>
+          <w:sz w:val="28"/>
+          <w:szCs w:val="28"/>
+          <w:vertAlign w:val="superscript"/>
+          <w:lang w:val="ru-RU"/>
+        </w:rPr>
+        <w:t>2</w:t>
+      </w:r>
+      <w:r>
+        <w:rPr>
+          <w:sz w:val="28"/>
+          <w:szCs w:val="28"/>
+          <w:lang w:val="ru-RU"/>
+        </w:rPr>
+        <w:t xml:space="preserve"> +R</w:t>
+      </w:r>
+      <w:r>
+        <w:rPr>
+          <w:sz w:val="28"/>
+          <w:szCs w:val="28"/>
+          <w:vertAlign w:val="subscript"/>
+          <w:lang w:val="ru-RU"/>
+        </w:rPr>
+        <w:t>2</w:t>
+      </w:r>
+      <w:r>
+        <w:rPr>
+          <w:sz w:val="28"/>
+          <w:szCs w:val="28"/>
+          <w:lang w:val="ru-RU"/>
+        </w:rPr>
+        <w:t>∗I</w:t>
+      </w:r>
+      <w:r>
+        <w:rPr>
+          <w:sz w:val="28"/>
+          <w:szCs w:val="28"/>
+          <w:vertAlign w:val="subscript"/>
+          <w:lang w:val="ru-RU"/>
+        </w:rPr>
+        <w:t>R2</w:t>
+      </w:r>
+      <w:r>
+        <w:rPr>
+          <w:sz w:val="28"/>
+          <w:szCs w:val="28"/>
+          <w:vertAlign w:val="superscript"/>
+          <w:lang w:val="ru-RU"/>
+        </w:rPr>
+        <w:t>2</w:t>
+      </w:r>
+      <w:r>
+        <w:rPr>
+          <w:sz w:val="28"/>
+          <w:szCs w:val="28"/>
+          <w:lang w:val="ru-RU"/>
+        </w:rPr>
+        <w:t xml:space="preserve"> +R</w:t>
+      </w:r>
+      <w:r>
+        <w:rPr>
+          <w:sz w:val="28"/>
+          <w:szCs w:val="28"/>
+          <w:vertAlign w:val="subscript"/>
+          <w:lang w:val="ru-RU"/>
+        </w:rPr>
+        <w:t>4</w:t>
+      </w:r>
+      <w:r>
+        <w:rPr>
+          <w:sz w:val="28"/>
+          <w:szCs w:val="28"/>
+          <w:lang w:val="ru-RU"/>
+        </w:rPr>
+        <w:t>∗I</w:t>
+      </w:r>
+      <w:r>
+        <w:rPr>
+          <w:sz w:val="28"/>
+          <w:szCs w:val="28"/>
+          <w:vertAlign w:val="subscript"/>
+          <w:lang w:val="ru-RU"/>
+        </w:rPr>
+        <w:t>R4</w:t>
+      </w:r>
+      <w:r>
+        <w:rPr>
+          <w:sz w:val="28"/>
+          <w:szCs w:val="28"/>
+          <w:vertAlign w:val="superscript"/>
+          <w:lang w:val="ru-RU"/>
+        </w:rPr>
+        <w:t xml:space="preserve">2 </w:t>
+      </w:r>
+      <w:r>
+        <w:rPr>
+          <w:sz w:val="28"/>
+          <w:szCs w:val="28"/>
+          <w:lang w:val="ru-RU"/>
+        </w:rPr>
+        <w:t>+ (U</w:t>
+      </w:r>
+      <w:r>
+        <w:rPr>
+          <w:sz w:val="28"/>
+          <w:szCs w:val="28"/>
+          <w:vertAlign w:val="subscript"/>
+          <w:lang w:val="ru-RU"/>
+        </w:rPr>
+        <w:t>бк</w:t>
+      </w:r>
+      <w:r>
+        <w:rPr>
+          <w:sz w:val="28"/>
+          <w:szCs w:val="28"/>
+          <w:lang w:val="ru-RU"/>
+        </w:rPr>
+        <w:t>+2∗U</w:t>
+      </w:r>
+      <w:r>
+        <w:rPr>
+          <w:sz w:val="28"/>
+          <w:szCs w:val="28"/>
+          <w:vertAlign w:val="subscript"/>
+          <w:lang w:val="ru-RU"/>
+        </w:rPr>
+        <w:t>бэ</w:t>
+      </w:r>
+      <w:r>
+        <w:rPr>
+          <w:sz w:val="28"/>
+          <w:szCs w:val="28"/>
+          <w:lang w:val="ru-RU"/>
+        </w:rPr>
+        <w:t>)∗I</w:t>
+      </w:r>
+      <w:r>
+        <w:rPr>
+          <w:sz w:val="28"/>
+          <w:szCs w:val="28"/>
+          <w:vertAlign w:val="subscript"/>
+          <w:lang w:val="ru-RU"/>
+        </w:rPr>
+        <w:t>R1</w:t>
+      </w:r>
+      <w:r>
+        <w:rPr>
+          <w:sz w:val="28"/>
+          <w:szCs w:val="28"/>
+          <w:lang w:val="ru-RU"/>
+        </w:rPr>
+        <w:t>+(U</w:t>
+      </w:r>
+      <w:r>
+        <w:rPr>
+          <w:sz w:val="28"/>
+          <w:szCs w:val="28"/>
+          <w:vertAlign w:val="subscript"/>
+          <w:lang w:val="ru-RU"/>
+        </w:rPr>
+        <w:t>кэ</w:t>
+      </w:r>
+      <w:r>
+        <w:rPr>
+          <w:sz w:val="28"/>
+          <w:szCs w:val="28"/>
+          <w:lang w:val="ru-RU"/>
+        </w:rPr>
+        <w:t>+U</w:t>
+      </w:r>
+      <w:r>
+        <w:rPr>
+          <w:sz w:val="28"/>
+          <w:szCs w:val="28"/>
+          <w:vertAlign w:val="subscript"/>
+          <w:lang w:val="ru-RU"/>
+        </w:rPr>
+        <w:t>бэ</w:t>
+      </w:r>
+      <w:r>
+        <w:rPr>
+          <w:sz w:val="28"/>
+          <w:szCs w:val="28"/>
+          <w:lang w:val="ru-RU"/>
+        </w:rPr>
+        <w:t>)∗I</w:t>
+      </w:r>
+      <w:r>
+        <w:rPr>
+          <w:sz w:val="28"/>
+          <w:szCs w:val="28"/>
+          <w:vertAlign w:val="subscript"/>
+          <w:lang w:val="ru-RU"/>
+        </w:rPr>
+        <w:t>R2</w:t>
+      </w:r>
+      <w:r>
+        <w:rPr>
+          <w:sz w:val="28"/>
+          <w:szCs w:val="28"/>
+          <w:lang w:val="ru-RU"/>
+        </w:rPr>
+        <w:t>+U</w:t>
+      </w:r>
+      <w:r>
+        <w:rPr>
+          <w:sz w:val="28"/>
+          <w:szCs w:val="28"/>
+          <w:vertAlign w:val="subscript"/>
+          <w:lang w:val="ru-RU"/>
+        </w:rPr>
+        <w:t>кэ</w:t>
+      </w:r>
+      <w:r>
+        <w:rPr>
+          <w:sz w:val="28"/>
+          <w:szCs w:val="28"/>
+          <w:lang w:val="ru-RU"/>
+        </w:rPr>
+        <w:t>∗I</w:t>
+      </w:r>
+      <w:r>
+        <w:rPr>
+          <w:sz w:val="28"/>
+          <w:szCs w:val="28"/>
+          <w:vertAlign w:val="subscript"/>
+          <w:lang w:val="ru-RU"/>
+        </w:rPr>
+        <w:t>R4</w:t>
+      </w:r>
+      <w:r>
+        <w:rPr>
+          <w:sz w:val="28"/>
+          <w:szCs w:val="28"/>
+          <w:lang w:val="ru-RU"/>
+        </w:rPr>
+        <w:t xml:space="preserve">; </w:t>
+      </w:r>
+    </w:p>
+    <w:p>
+      <w:pPr>
+        <w:pStyle w:val="LOnormal"/>
+        <w:jc w:val="both"/>
+        <w:rPr>
+          <w:sz w:val="24"/>
+          <w:szCs w:val="24"/>
+        </w:rPr>
+      </w:pPr>
+      <w:r>
+        <w:rPr>
+          <w:sz w:val="28"/>
+          <w:szCs w:val="28"/>
+          <w:lang w:val="ru-RU"/>
+        </w:rPr>
+        <w:t>I</w:t>
+      </w:r>
+      <w:r>
+        <w:rPr>
+          <w:sz w:val="28"/>
+          <w:szCs w:val="28"/>
+          <w:vertAlign w:val="subscript"/>
+          <w:lang w:val="ru-RU"/>
+        </w:rPr>
+        <w:t>R1</w:t>
+      </w:r>
+      <w:r>
+        <w:rPr>
+          <w:sz w:val="28"/>
+          <w:szCs w:val="28"/>
+          <w:lang w:val="ru-RU"/>
+        </w:rPr>
+        <w:t>= (E−2∗U</w:t>
+      </w:r>
+      <w:r>
+        <w:rPr>
+          <w:sz w:val="28"/>
+          <w:szCs w:val="28"/>
+          <w:vertAlign w:val="subscript"/>
+          <w:lang w:val="ru-RU"/>
+        </w:rPr>
+        <w:t>бэ</w:t>
+      </w:r>
+      <w:r>
+        <w:rPr>
+          <w:sz w:val="28"/>
+          <w:szCs w:val="28"/>
+          <w:lang w:val="ru-RU"/>
+        </w:rPr>
+        <w:t>−U</w:t>
+      </w:r>
+      <w:r>
+        <w:rPr>
+          <w:sz w:val="28"/>
+          <w:szCs w:val="28"/>
+          <w:vertAlign w:val="subscript"/>
+          <w:lang w:val="ru-RU"/>
+        </w:rPr>
+        <w:t>бк</w:t>
+      </w:r>
+      <w:r>
+        <w:rPr>
+          <w:sz w:val="28"/>
+          <w:szCs w:val="28"/>
+          <w:lang w:val="ru-RU"/>
+        </w:rPr>
+        <w:t>)/ R</w:t>
+      </w:r>
+      <w:r>
+        <w:rPr>
+          <w:sz w:val="28"/>
+          <w:szCs w:val="28"/>
+          <w:vertAlign w:val="subscript"/>
+          <w:lang w:val="ru-RU"/>
+        </w:rPr>
+        <w:t xml:space="preserve">1 </w:t>
+      </w:r>
+      <w:r>
+        <w:rPr>
+          <w:sz w:val="28"/>
+          <w:szCs w:val="28"/>
+          <w:lang w:val="ru-RU"/>
+        </w:rPr>
+        <w:t>=2,9/ R</w:t>
+      </w:r>
+      <w:r>
+        <w:rPr>
+          <w:sz w:val="28"/>
+          <w:szCs w:val="28"/>
+          <w:vertAlign w:val="subscript"/>
+          <w:lang w:val="ru-RU"/>
+        </w:rPr>
+        <w:t>1</w:t>
+      </w:r>
+      <w:r>
+        <w:rPr>
+          <w:sz w:val="28"/>
+          <w:szCs w:val="28"/>
+          <w:lang w:val="ru-RU"/>
+        </w:rPr>
+        <w:t xml:space="preserve"> ; </w:t>
+      </w:r>
+    </w:p>
+    <w:p>
+      <w:pPr>
+        <w:pStyle w:val="LOnormal"/>
+        <w:jc w:val="both"/>
+        <w:rPr>
+          <w:sz w:val="24"/>
+          <w:szCs w:val="24"/>
+        </w:rPr>
+      </w:pPr>
+      <w:r>
+        <w:rPr>
+          <w:sz w:val="28"/>
+          <w:szCs w:val="28"/>
+          <w:lang w:val="ru-RU"/>
+        </w:rPr>
+        <w:t>I</w:t>
+      </w:r>
+      <w:r>
+        <w:rPr>
+          <w:sz w:val="28"/>
+          <w:szCs w:val="28"/>
+          <w:vertAlign w:val="subscript"/>
+          <w:lang w:val="ru-RU"/>
+        </w:rPr>
+        <w:t>R2</w:t>
+      </w:r>
+      <w:r>
+        <w:rPr>
+          <w:sz w:val="28"/>
+          <w:szCs w:val="28"/>
+          <w:lang w:val="ru-RU"/>
+        </w:rPr>
+        <w:t>= (E−U</w:t>
+      </w:r>
+      <w:r>
+        <w:rPr>
+          <w:sz w:val="28"/>
+          <w:szCs w:val="28"/>
+          <w:vertAlign w:val="subscript"/>
+          <w:lang w:val="ru-RU"/>
+        </w:rPr>
+        <w:t>бэ</w:t>
+      </w:r>
+      <w:r>
+        <w:rPr>
+          <w:sz w:val="28"/>
+          <w:szCs w:val="28"/>
+          <w:lang w:val="ru-RU"/>
+        </w:rPr>
+        <w:t>−U</w:t>
+      </w:r>
+      <w:r>
+        <w:rPr>
+          <w:sz w:val="28"/>
+          <w:szCs w:val="28"/>
+          <w:vertAlign w:val="subscript"/>
+          <w:lang w:val="ru-RU"/>
+        </w:rPr>
+        <w:t>кэ</w:t>
+      </w:r>
+      <w:r>
+        <w:rPr>
+          <w:sz w:val="28"/>
+          <w:szCs w:val="28"/>
+          <w:lang w:val="ru-RU"/>
+        </w:rPr>
+        <w:t>)/R</w:t>
+      </w:r>
+      <w:r>
+        <w:rPr>
+          <w:sz w:val="28"/>
+          <w:szCs w:val="28"/>
+          <w:vertAlign w:val="subscript"/>
+          <w:lang w:val="ru-RU"/>
+        </w:rPr>
+        <w:t xml:space="preserve">2 </w:t>
+      </w:r>
+      <w:r>
+        <w:rPr>
+          <w:sz w:val="28"/>
+          <w:szCs w:val="28"/>
+          <w:lang w:val="ru-RU"/>
+        </w:rPr>
+        <w:t>=4/ R</w:t>
+      </w:r>
+      <w:r>
+        <w:rPr>
+          <w:sz w:val="28"/>
+          <w:szCs w:val="28"/>
+          <w:vertAlign w:val="subscript"/>
+          <w:lang w:val="ru-RU"/>
+        </w:rPr>
+        <w:t>2</w:t>
+      </w:r>
+      <w:r>
+        <w:rPr>
+          <w:sz w:val="28"/>
+          <w:szCs w:val="28"/>
+          <w:lang w:val="ru-RU"/>
+        </w:rPr>
+        <w:t>;</w:t>
+      </w:r>
+    </w:p>
+    <w:p>
+      <w:pPr>
+        <w:pStyle w:val="LOnormal"/>
+        <w:jc w:val="both"/>
+        <w:rPr>
+          <w:sz w:val="24"/>
+          <w:szCs w:val="24"/>
+        </w:rPr>
+      </w:pPr>
+      <w:r>
+        <w:rPr>
+          <w:sz w:val="28"/>
+          <w:szCs w:val="28"/>
+          <w:lang w:val="ru-RU"/>
+        </w:rPr>
+        <w:t>I</w:t>
+      </w:r>
+      <w:r>
+        <w:rPr>
+          <w:sz w:val="28"/>
+          <w:szCs w:val="28"/>
+          <w:vertAlign w:val="subscript"/>
+          <w:lang w:val="ru-RU"/>
+        </w:rPr>
+        <w:t>R4</w:t>
+      </w:r>
+      <w:r>
+        <w:rPr>
+          <w:sz w:val="28"/>
+          <w:szCs w:val="28"/>
+          <w:lang w:val="ru-RU"/>
+        </w:rPr>
+        <w:t>= (U</w:t>
+      </w:r>
+      <w:r>
+        <w:rPr>
+          <w:sz w:val="28"/>
+          <w:szCs w:val="28"/>
+          <w:vertAlign w:val="subscript"/>
+          <w:lang w:val="ru-RU"/>
+        </w:rPr>
+        <w:t>бэ</w:t>
+      </w:r>
+      <w:r>
+        <w:rPr>
+          <w:sz w:val="28"/>
+          <w:szCs w:val="28"/>
+          <w:lang w:val="ru-RU"/>
+        </w:rPr>
+        <w:t>−U</w:t>
+      </w:r>
+      <w:r>
+        <w:rPr>
+          <w:sz w:val="28"/>
+          <w:szCs w:val="28"/>
+          <w:vertAlign w:val="subscript"/>
+          <w:lang w:val="ru-RU"/>
+        </w:rPr>
+        <w:t>кэ</w:t>
+      </w:r>
+      <w:r>
+        <w:rPr>
+          <w:sz w:val="28"/>
+          <w:szCs w:val="28"/>
+          <w:lang w:val="ru-RU"/>
+        </w:rPr>
+        <w:t>)/R</w:t>
+      </w:r>
+      <w:r>
+        <w:rPr>
+          <w:sz w:val="28"/>
+          <w:szCs w:val="28"/>
+          <w:vertAlign w:val="subscript"/>
+          <w:lang w:val="ru-RU"/>
+        </w:rPr>
+        <w:t xml:space="preserve">4 </w:t>
+      </w:r>
+      <w:r>
+        <w:rPr>
+          <w:sz w:val="28"/>
+          <w:szCs w:val="28"/>
+          <w:lang w:val="ru-RU"/>
+        </w:rPr>
+        <w:t>=0,</w:t>
+      </w:r>
+      <w:r>
+        <w:rPr>
+          <w:sz w:val="28"/>
+          <w:szCs w:val="28"/>
+          <w:lang w:val="en-US"/>
+        </w:rPr>
+        <w:t>4</w:t>
+      </w:r>
+      <w:r>
+        <w:rPr>
+          <w:sz w:val="28"/>
+          <w:szCs w:val="28"/>
+          <w:lang w:val="ru-RU"/>
+        </w:rPr>
+        <w:t>/R</w:t>
+      </w:r>
+      <w:r>
+        <w:rPr>
+          <w:sz w:val="28"/>
+          <w:szCs w:val="28"/>
+          <w:vertAlign w:val="subscript"/>
+          <w:lang w:val="ru-RU"/>
+        </w:rPr>
+        <w:t>4</w:t>
+      </w:r>
+      <w:r>
+        <w:rPr>
+          <w:sz w:val="28"/>
+          <w:szCs w:val="28"/>
+          <w:lang w:val="ru-RU"/>
+        </w:rPr>
+        <w:t xml:space="preserve">; </w:t>
+      </w:r>
+    </w:p>
+    <w:p>
+      <w:pPr>
+        <w:pStyle w:val="LOnormal"/>
+        <w:jc w:val="both"/>
+        <w:rPr>
+          <w:sz w:val="24"/>
+          <w:szCs w:val="24"/>
+        </w:rPr>
+      </w:pPr>
+      <w:r>
+        <w:rPr>
+          <w:sz w:val="28"/>
+          <w:szCs w:val="28"/>
+        </w:rPr>
+        <w:t>P</w:t>
+      </w:r>
+      <w:r>
+        <w:rPr>
+          <w:sz w:val="28"/>
+          <w:szCs w:val="28"/>
+          <w:vertAlign w:val="subscript"/>
+        </w:rPr>
+        <w:t xml:space="preserve">потр 1 </w:t>
+      </w:r>
+      <w:r>
+        <w:rPr>
+          <w:sz w:val="28"/>
+          <w:szCs w:val="28"/>
+        </w:rPr>
+        <w:t>=14,5/R</w:t>
+      </w:r>
+      <w:r>
+        <w:rPr>
+          <w:sz w:val="28"/>
+          <w:szCs w:val="28"/>
+          <w:vertAlign w:val="subscript"/>
+        </w:rPr>
+        <w:t>1</w:t>
+      </w:r>
+      <w:r>
+        <w:rPr>
+          <w:sz w:val="28"/>
+          <w:szCs w:val="28"/>
+        </w:rPr>
+        <w:t>+20/R</w:t>
+      </w:r>
+      <w:r>
+        <w:rPr>
+          <w:sz w:val="28"/>
+          <w:szCs w:val="28"/>
+          <w:vertAlign w:val="subscript"/>
+        </w:rPr>
+        <w:t>2</w:t>
+      </w:r>
+      <w:r>
+        <w:rPr>
+          <w:sz w:val="28"/>
+          <w:szCs w:val="28"/>
+        </w:rPr>
+        <w:t>+0,28/R</w:t>
+      </w:r>
+      <w:r>
+        <w:rPr>
+          <w:sz w:val="28"/>
+          <w:szCs w:val="28"/>
+          <w:vertAlign w:val="subscript"/>
+        </w:rPr>
+        <w:t>4</w:t>
+      </w:r>
+      <w:r>
+        <w:rPr>
+          <w:sz w:val="28"/>
+          <w:szCs w:val="28"/>
+        </w:rPr>
+        <w:t xml:space="preserve"> ; </w:t>
+      </w:r>
+    </w:p>
+    <w:p>
+      <w:pPr>
+        <w:pStyle w:val="LOnormal"/>
+        <w:jc w:val="both"/>
+        <w:rPr>
+          <w:sz w:val="24"/>
+          <w:szCs w:val="24"/>
+        </w:rPr>
+      </w:pPr>
+      <w:r>
+        <w:rPr>
+          <w:sz w:val="28"/>
+          <w:szCs w:val="28"/>
+        </w:rPr>
+      </w:r>
+    </w:p>
+    <w:p>
+      <w:pPr>
+        <w:pStyle w:val="LOnormal"/>
+        <w:jc w:val="both"/>
+        <w:rPr>
+          <w:sz w:val="24"/>
+          <w:szCs w:val="24"/>
+        </w:rPr>
+      </w:pPr>
+      <w:r>
+        <w:rPr>
+          <w:sz w:val="28"/>
+          <w:szCs w:val="28"/>
+        </w:rPr>
+        <w:t xml:space="preserve">Мощность , рассеиваемая в выключенном состоянии </w:t>
+      </w:r>
+    </w:p>
+    <w:p>
+      <w:pPr>
+        <w:pStyle w:val="LOnormal"/>
+        <w:jc w:val="both"/>
+        <w:rPr>
+          <w:sz w:val="24"/>
+          <w:szCs w:val="24"/>
+        </w:rPr>
+      </w:pPr>
+      <w:r>
+        <w:rPr>
+          <w:sz w:val="28"/>
+          <w:szCs w:val="28"/>
+        </w:rPr>
+        <w:t>P</w:t>
+      </w:r>
+      <w:r>
+        <w:rPr>
+          <w:sz w:val="28"/>
+          <w:szCs w:val="28"/>
+          <w:vertAlign w:val="subscript"/>
+        </w:rPr>
+        <w:t xml:space="preserve">потр 0 </w:t>
+      </w:r>
+      <w:r>
+        <w:rPr>
+          <w:sz w:val="28"/>
+          <w:szCs w:val="28"/>
+        </w:rPr>
+        <w:t>=P</w:t>
+      </w:r>
+      <w:r>
+        <w:rPr>
+          <w:sz w:val="28"/>
+          <w:szCs w:val="28"/>
+          <w:vertAlign w:val="subscript"/>
+        </w:rPr>
+        <w:t>R1</w:t>
+      </w:r>
+      <w:r>
+        <w:rPr>
+          <w:sz w:val="28"/>
+          <w:szCs w:val="28"/>
+        </w:rPr>
+        <w:t>+P</w:t>
+      </w:r>
+      <w:r>
+        <w:rPr>
+          <w:sz w:val="28"/>
+          <w:szCs w:val="28"/>
+          <w:vertAlign w:val="subscript"/>
+        </w:rPr>
+        <w:t>R5</w:t>
+      </w:r>
+      <w:r>
+        <w:rPr>
+          <w:sz w:val="28"/>
+          <w:szCs w:val="28"/>
+        </w:rPr>
+        <w:t>+P</w:t>
+      </w:r>
+      <w:r>
+        <w:rPr>
+          <w:sz w:val="28"/>
+          <w:szCs w:val="28"/>
+          <w:vertAlign w:val="subscript"/>
+        </w:rPr>
+        <w:t>V</w:t>
+      </w:r>
+      <w:r>
+        <w:rPr>
+          <w:rFonts w:eastAsia="NSimSun" w:cs="Arial"/>
+          <w:color w:val="auto"/>
+          <w:kern w:val="2"/>
+          <w:sz w:val="28"/>
+          <w:szCs w:val="28"/>
+          <w:vertAlign w:val="subscript"/>
+          <w:lang w:val="en-US" w:eastAsia="zh-CN" w:bidi="hi-IN"/>
+        </w:rPr>
+        <w:t>T6</w:t>
+      </w:r>
+      <w:r>
+        <w:rPr>
+          <w:sz w:val="28"/>
+          <w:szCs w:val="28"/>
+        </w:rPr>
+        <w:t>+P</w:t>
+      </w:r>
+      <w:r>
+        <w:rPr>
+          <w:sz w:val="28"/>
+          <w:szCs w:val="28"/>
+          <w:vertAlign w:val="subscript"/>
+        </w:rPr>
+        <w:t>VT1</w:t>
+      </w:r>
+      <w:r>
+        <w:rPr>
+          <w:sz w:val="28"/>
+          <w:szCs w:val="28"/>
+        </w:rPr>
+        <w:t>+P</w:t>
+      </w:r>
+      <w:r>
+        <w:rPr>
+          <w:sz w:val="28"/>
+          <w:szCs w:val="28"/>
+          <w:vertAlign w:val="subscript"/>
+        </w:rPr>
+        <w:t>VT4</w:t>
+      </w:r>
+      <w:r>
+        <w:rPr>
+          <w:sz w:val="28"/>
+          <w:szCs w:val="28"/>
+        </w:rPr>
+        <w:t xml:space="preserve">; </w:t>
+      </w:r>
+    </w:p>
+    <w:p>
+      <w:pPr>
+        <w:pStyle w:val="LOnormal"/>
+        <w:jc w:val="both"/>
+        <w:rPr>
+          <w:sz w:val="24"/>
+          <w:szCs w:val="24"/>
+        </w:rPr>
+      </w:pPr>
+      <w:r>
+        <w:rPr>
+          <w:sz w:val="28"/>
+          <w:szCs w:val="28"/>
+        </w:rPr>
+        <w:t>P</w:t>
+      </w:r>
+      <w:r>
+        <w:rPr>
+          <w:sz w:val="28"/>
+          <w:szCs w:val="28"/>
+          <w:vertAlign w:val="subscript"/>
+        </w:rPr>
+        <w:t xml:space="preserve">потр 0 </w:t>
+      </w:r>
+      <w:r>
+        <w:rPr>
+          <w:sz w:val="28"/>
+          <w:szCs w:val="28"/>
+        </w:rPr>
+        <w:t>=R</w:t>
+      </w:r>
+      <w:r>
+        <w:rPr>
+          <w:sz w:val="28"/>
+          <w:szCs w:val="28"/>
+          <w:vertAlign w:val="subscript"/>
+        </w:rPr>
+        <w:t>1</w:t>
+      </w:r>
+      <w:r>
+        <w:rPr>
+          <w:sz w:val="28"/>
+          <w:szCs w:val="28"/>
+        </w:rPr>
+        <w:t>∗I</w:t>
+      </w:r>
+      <w:r>
+        <w:rPr>
+          <w:sz w:val="28"/>
+          <w:szCs w:val="28"/>
+          <w:vertAlign w:val="subscript"/>
+        </w:rPr>
+        <w:t>R1</w:t>
+      </w:r>
+      <w:r>
+        <w:rPr>
+          <w:sz w:val="28"/>
+          <w:szCs w:val="28"/>
+          <w:vertAlign w:val="superscript"/>
+        </w:rPr>
+        <w:t>2</w:t>
+      </w:r>
+      <w:r>
+        <w:rPr>
+          <w:sz w:val="28"/>
+          <w:szCs w:val="28"/>
+        </w:rPr>
+        <w:t>+R</w:t>
+      </w:r>
+      <w:r>
+        <w:rPr>
+          <w:sz w:val="28"/>
+          <w:szCs w:val="28"/>
+          <w:vertAlign w:val="subscript"/>
+        </w:rPr>
+        <w:t>5</w:t>
+      </w:r>
+      <w:r>
+        <w:rPr>
+          <w:sz w:val="28"/>
+          <w:szCs w:val="28"/>
+        </w:rPr>
+        <w:t>∗I</w:t>
+      </w:r>
+      <w:r>
+        <w:rPr>
+          <w:sz w:val="28"/>
+          <w:szCs w:val="28"/>
+          <w:vertAlign w:val="subscript"/>
+        </w:rPr>
+        <w:t>R5</w:t>
+      </w:r>
+      <w:r>
+        <w:rPr>
+          <w:sz w:val="28"/>
+          <w:szCs w:val="28"/>
+          <w:vertAlign w:val="superscript"/>
+        </w:rPr>
+        <w:t>2</w:t>
+      </w:r>
+      <w:r>
+        <w:rPr>
+          <w:sz w:val="28"/>
+          <w:szCs w:val="28"/>
+        </w:rPr>
+        <w:t xml:space="preserve"> +U</w:t>
+      </w:r>
+      <w:r>
+        <w:rPr>
+          <w:sz w:val="28"/>
+          <w:szCs w:val="28"/>
+          <w:vertAlign w:val="subscript"/>
+        </w:rPr>
+        <w:t>бэ</w:t>
+      </w:r>
+      <w:r>
+        <w:rPr>
+          <w:sz w:val="28"/>
+          <w:szCs w:val="28"/>
+        </w:rPr>
+        <w:t>∗I</w:t>
+      </w:r>
+      <w:r>
+        <w:rPr>
+          <w:sz w:val="28"/>
+          <w:szCs w:val="28"/>
+          <w:vertAlign w:val="subscript"/>
+        </w:rPr>
+        <w:t>R1</w:t>
+      </w:r>
+      <w:r>
+        <w:rPr>
+          <w:sz w:val="28"/>
+          <w:szCs w:val="28"/>
+        </w:rPr>
+        <w:t>+(U</w:t>
+      </w:r>
+      <w:r>
+        <w:rPr>
+          <w:sz w:val="28"/>
+          <w:szCs w:val="28"/>
+          <w:vertAlign w:val="subscript"/>
+        </w:rPr>
+        <w:t>V</w:t>
+      </w:r>
+      <w:r>
+        <w:rPr>
+          <w:rFonts w:eastAsia="NSimSun" w:cs="Arial"/>
+          <w:color w:val="auto"/>
+          <w:kern w:val="2"/>
+          <w:sz w:val="28"/>
+          <w:szCs w:val="28"/>
+          <w:vertAlign w:val="subscript"/>
+          <w:lang w:val="en-US" w:eastAsia="zh-CN" w:bidi="hi-IN"/>
+        </w:rPr>
+        <w:t>T6</w:t>
+      </w:r>
+      <w:r>
+        <w:rPr>
+          <w:sz w:val="28"/>
+          <w:szCs w:val="28"/>
+        </w:rPr>
+        <w:t>+U</w:t>
+      </w:r>
+      <w:r>
+        <w:rPr>
+          <w:sz w:val="28"/>
+          <w:szCs w:val="28"/>
+          <w:vertAlign w:val="subscript"/>
+        </w:rPr>
+        <w:t>кэ</w:t>
+      </w:r>
+      <w:r>
+        <w:rPr>
+          <w:sz w:val="28"/>
+          <w:szCs w:val="28"/>
+        </w:rPr>
+        <w:t>)∗I</w:t>
+      </w:r>
+      <w:r>
+        <w:rPr>
+          <w:sz w:val="28"/>
+          <w:szCs w:val="28"/>
+          <w:vertAlign w:val="subscript"/>
+        </w:rPr>
+        <w:t>R5</w:t>
+      </w:r>
+      <w:r>
+        <w:rPr>
+          <w:sz w:val="28"/>
+          <w:szCs w:val="28"/>
+        </w:rPr>
+        <w:t xml:space="preserve">; </w:t>
+      </w:r>
+    </w:p>
+    <w:p>
+      <w:pPr>
+        <w:pStyle w:val="LOnormal"/>
+        <w:jc w:val="both"/>
+        <w:rPr>
+          <w:sz w:val="24"/>
+          <w:szCs w:val="24"/>
+        </w:rPr>
+      </w:pPr>
+      <w:r>
+        <w:rPr>
+          <w:sz w:val="28"/>
+          <w:szCs w:val="28"/>
+        </w:rPr>
+        <w:t>I</w:t>
+      </w:r>
+      <w:r>
+        <w:rPr>
+          <w:sz w:val="28"/>
+          <w:szCs w:val="28"/>
+          <w:vertAlign w:val="subscript"/>
+        </w:rPr>
+        <w:t xml:space="preserve">R1 </w:t>
+      </w:r>
+      <w:r>
+        <w:rPr>
+          <w:sz w:val="28"/>
+          <w:szCs w:val="28"/>
+        </w:rPr>
+        <w:t>=4,3/R</w:t>
+      </w:r>
+      <w:r>
+        <w:rPr>
+          <w:sz w:val="28"/>
+          <w:szCs w:val="28"/>
+          <w:vertAlign w:val="subscript"/>
+        </w:rPr>
+        <w:t>1</w:t>
+      </w:r>
+      <w:r>
+        <w:rPr>
+          <w:sz w:val="28"/>
+          <w:szCs w:val="28"/>
+        </w:rPr>
+        <w:t xml:space="preserve">; </w:t>
+      </w:r>
+    </w:p>
+    <w:p>
+      <w:pPr>
+        <w:pStyle w:val="LOnormal"/>
+        <w:jc w:val="both"/>
+        <w:rPr>
+          <w:sz w:val="24"/>
+          <w:szCs w:val="24"/>
+        </w:rPr>
+      </w:pPr>
+      <w:r>
+        <w:rPr>
+          <w:sz w:val="28"/>
+          <w:szCs w:val="28"/>
+        </w:rPr>
+        <w:t>I</w:t>
+      </w:r>
+      <w:r>
+        <w:rPr>
+          <w:sz w:val="28"/>
+          <w:szCs w:val="28"/>
+          <w:vertAlign w:val="subscript"/>
+        </w:rPr>
+        <w:t xml:space="preserve">R5 </w:t>
+      </w:r>
+      <w:r>
+        <w:rPr>
+          <w:sz w:val="28"/>
+          <w:szCs w:val="28"/>
+        </w:rPr>
+        <w:t>=0,</w:t>
+      </w:r>
+      <w:r>
+        <w:rPr>
+          <w:sz w:val="28"/>
+          <w:szCs w:val="28"/>
+          <w:lang w:val="en-US"/>
+        </w:rPr>
+        <w:t>7</w:t>
+      </w:r>
+      <w:r>
+        <w:rPr>
+          <w:sz w:val="28"/>
+          <w:szCs w:val="28"/>
+        </w:rPr>
+        <w:t>/R</w:t>
+      </w:r>
+      <w:r>
+        <w:rPr>
+          <w:sz w:val="28"/>
+          <w:szCs w:val="28"/>
+          <w:vertAlign w:val="subscript"/>
+        </w:rPr>
+        <w:t>5</w:t>
+      </w:r>
+      <w:r>
+        <w:rPr>
+          <w:sz w:val="28"/>
+          <w:szCs w:val="28"/>
+        </w:rPr>
+        <w:t xml:space="preserve">; </w:t>
+      </w:r>
+    </w:p>
+    <w:p>
+      <w:pPr>
+        <w:pStyle w:val="LOnormal"/>
+        <w:jc w:val="both"/>
+        <w:rPr>
+          <w:sz w:val="24"/>
+          <w:szCs w:val="24"/>
+        </w:rPr>
+      </w:pPr>
+      <w:r>
+        <w:rPr>
+          <w:sz w:val="28"/>
+          <w:szCs w:val="28"/>
+        </w:rPr>
+        <w:t>P</w:t>
+      </w:r>
+      <w:r>
+        <w:rPr>
+          <w:sz w:val="28"/>
+          <w:szCs w:val="28"/>
+          <w:vertAlign w:val="subscript"/>
+        </w:rPr>
+        <w:t xml:space="preserve">потр 0 </w:t>
+      </w:r>
+      <w:r>
+        <w:rPr>
+          <w:sz w:val="28"/>
+          <w:szCs w:val="28"/>
+        </w:rPr>
+        <w:t>=21,5/R</w:t>
+      </w:r>
+      <w:r>
+        <w:rPr>
+          <w:sz w:val="28"/>
+          <w:szCs w:val="28"/>
+          <w:vertAlign w:val="subscript"/>
+        </w:rPr>
+        <w:t>1</w:t>
+      </w:r>
+      <w:r>
+        <w:rPr>
+          <w:sz w:val="28"/>
+          <w:szCs w:val="28"/>
+        </w:rPr>
+        <w:t>+</w:t>
+      </w:r>
+      <w:r>
+        <w:rPr>
+          <w:rFonts w:eastAsia="NSimSun" w:cs="Arial"/>
+          <w:color w:val="auto"/>
+          <w:kern w:val="2"/>
+          <w:sz w:val="28"/>
+          <w:szCs w:val="28"/>
+          <w:lang w:val="en-US" w:eastAsia="zh-CN" w:bidi="hi-IN"/>
+        </w:rPr>
+        <w:t>1,19</w:t>
+      </w:r>
+      <w:r>
+        <w:rPr>
+          <w:sz w:val="28"/>
+          <w:szCs w:val="28"/>
+        </w:rPr>
+        <w:t>/R</w:t>
+      </w:r>
+      <w:r>
+        <w:rPr>
+          <w:sz w:val="28"/>
+          <w:szCs w:val="28"/>
+          <w:vertAlign w:val="subscript"/>
+        </w:rPr>
+        <w:t>5</w:t>
+      </w:r>
+      <w:r>
+        <w:rPr>
+          <w:sz w:val="28"/>
+          <w:szCs w:val="28"/>
+        </w:rPr>
+        <w:t xml:space="preserve">; </w:t>
+      </w:r>
+    </w:p>
+    <w:p>
+      <w:pPr>
+        <w:pStyle w:val="LOnormal"/>
+        <w:jc w:val="both"/>
+        <w:rPr>
+          <w:sz w:val="24"/>
+          <w:szCs w:val="24"/>
+        </w:rPr>
+      </w:pPr>
+      <w:r>
+        <w:rPr>
+          <w:sz w:val="28"/>
+          <w:szCs w:val="28"/>
+        </w:rPr>
+      </w:r>
+    </w:p>
+    <w:p>
+      <w:pPr>
+        <w:pStyle w:val="LOnormal"/>
+        <w:jc w:val="both"/>
+        <w:rPr>
+          <w:sz w:val="24"/>
+          <w:szCs w:val="24"/>
+        </w:rPr>
+      </w:pPr>
+      <w:r>
+        <w:rPr>
+          <w:sz w:val="28"/>
+          <w:szCs w:val="28"/>
+        </w:rPr>
+        <w:t>По условию</w:t>
+      </w:r>
+    </w:p>
+    <w:p>
+      <w:pPr>
+        <w:pStyle w:val="LOnormal"/>
+        <w:jc w:val="both"/>
+        <w:rPr>
+          <w:sz w:val="24"/>
+          <w:szCs w:val="24"/>
+        </w:rPr>
+      </w:pPr>
+      <w:r>
+        <w:rPr>
+          <w:sz w:val="28"/>
+          <w:szCs w:val="28"/>
+        </w:rPr>
+        <w:t>R</w:t>
+      </w:r>
+      <w:r>
+        <w:rPr>
+          <w:sz w:val="28"/>
+          <w:szCs w:val="28"/>
+          <w:vertAlign w:val="subscript"/>
+        </w:rPr>
+        <w:t>1</w:t>
+      </w:r>
+      <w:r>
+        <w:rPr>
+          <w:sz w:val="28"/>
+          <w:szCs w:val="28"/>
+        </w:rPr>
+        <w:t>/R</w:t>
+      </w:r>
+      <w:r>
+        <w:rPr>
+          <w:sz w:val="28"/>
+          <w:szCs w:val="28"/>
+          <w:vertAlign w:val="subscript"/>
+        </w:rPr>
+        <w:t xml:space="preserve">2 </w:t>
+      </w:r>
+      <w:r>
+        <w:rPr>
+          <w:sz w:val="28"/>
+          <w:szCs w:val="28"/>
+        </w:rPr>
+        <w:t xml:space="preserve">=2,5; </w:t>
+      </w:r>
+    </w:p>
+    <w:p>
+      <w:pPr>
+        <w:pStyle w:val="LOnormal"/>
+        <w:jc w:val="both"/>
+        <w:rPr>
+          <w:sz w:val="24"/>
+          <w:szCs w:val="24"/>
+        </w:rPr>
+      </w:pPr>
+      <w:r>
+        <w:rPr>
+          <w:sz w:val="28"/>
+          <w:szCs w:val="28"/>
+        </w:rPr>
+        <w:t>R</w:t>
+      </w:r>
+      <w:r>
+        <w:rPr>
+          <w:sz w:val="28"/>
+          <w:szCs w:val="28"/>
+          <w:vertAlign w:val="subscript"/>
+        </w:rPr>
+        <w:t>2</w:t>
+      </w:r>
+      <w:r>
+        <w:rPr>
+          <w:sz w:val="28"/>
+          <w:szCs w:val="28"/>
+        </w:rPr>
+        <w:t>/R</w:t>
+      </w:r>
+      <w:r>
+        <w:rPr>
+          <w:sz w:val="28"/>
+          <w:szCs w:val="28"/>
+          <w:vertAlign w:val="subscript"/>
+        </w:rPr>
+        <w:t xml:space="preserve">3 </w:t>
+      </w:r>
+      <w:r>
+        <w:rPr>
+          <w:sz w:val="28"/>
+          <w:szCs w:val="28"/>
+        </w:rPr>
+        <w:t xml:space="preserve">=1,6; </w:t>
+      </w:r>
+    </w:p>
+    <w:p>
+      <w:pPr>
+        <w:pStyle w:val="LOnormal"/>
+        <w:jc w:val="both"/>
+        <w:rPr>
+          <w:sz w:val="24"/>
+          <w:szCs w:val="24"/>
+        </w:rPr>
+      </w:pPr>
+      <w:r>
+        <w:rPr>
+          <w:sz w:val="28"/>
+          <w:szCs w:val="28"/>
+        </w:rPr>
+        <w:t>R</w:t>
+      </w:r>
+      <w:r>
+        <w:rPr>
+          <w:sz w:val="28"/>
+          <w:szCs w:val="28"/>
+          <w:vertAlign w:val="subscript"/>
+        </w:rPr>
+        <w:t xml:space="preserve">3 </w:t>
+      </w:r>
+      <w:r>
+        <w:rPr>
+          <w:sz w:val="28"/>
+          <w:szCs w:val="28"/>
+        </w:rPr>
+        <w:t>=R</w:t>
+      </w:r>
+      <w:r>
+        <w:rPr>
+          <w:sz w:val="28"/>
+          <w:szCs w:val="28"/>
+          <w:vertAlign w:val="subscript"/>
+        </w:rPr>
+        <w:t>4</w:t>
+      </w:r>
+      <w:r>
+        <w:rPr>
+          <w:sz w:val="28"/>
+          <w:szCs w:val="28"/>
+        </w:rPr>
+        <w:t xml:space="preserve">; </w:t>
+      </w:r>
+    </w:p>
+    <w:p>
+      <w:pPr>
+        <w:pStyle w:val="LOnormal"/>
+        <w:jc w:val="both"/>
+        <w:rPr>
+          <w:sz w:val="24"/>
+          <w:szCs w:val="24"/>
+        </w:rPr>
+      </w:pPr>
+      <w:r>
+        <w:rPr>
+          <w:sz w:val="28"/>
+          <w:szCs w:val="28"/>
+        </w:rPr>
+        <w:t>R</w:t>
+      </w:r>
+      <w:r>
+        <w:rPr>
+          <w:sz w:val="28"/>
+          <w:szCs w:val="28"/>
+          <w:vertAlign w:val="subscript"/>
+        </w:rPr>
+        <w:t>1</w:t>
+      </w:r>
+      <w:r>
+        <w:rPr>
+          <w:sz w:val="28"/>
+          <w:szCs w:val="28"/>
+        </w:rPr>
+        <w:t>/R</w:t>
+      </w:r>
+      <w:r>
+        <w:rPr>
+          <w:sz w:val="28"/>
+          <w:szCs w:val="28"/>
+          <w:vertAlign w:val="subscript"/>
+        </w:rPr>
+        <w:t xml:space="preserve">5 </w:t>
+      </w:r>
+      <w:r>
+        <w:rPr>
+          <w:sz w:val="28"/>
+          <w:szCs w:val="28"/>
+        </w:rPr>
+        <w:t xml:space="preserve">=(20...40); </w:t>
+      </w:r>
+    </w:p>
+    <w:p>
+      <w:pPr>
+        <w:pStyle w:val="LOnormal"/>
+        <w:jc w:val="both"/>
+        <w:rPr>
+          <w:sz w:val="24"/>
+          <w:szCs w:val="24"/>
+        </w:rPr>
+      </w:pPr>
+      <w:r>
+        <w:rPr>
+          <w:sz w:val="28"/>
+          <w:szCs w:val="28"/>
+        </w:rPr>
+      </w:r>
+    </w:p>
+    <w:p>
+      <w:pPr>
+        <w:pStyle w:val="LOnormal"/>
+        <w:jc w:val="both"/>
+        <w:rPr>
+          <w:sz w:val="24"/>
+          <w:szCs w:val="24"/>
+        </w:rPr>
+      </w:pPr>
+      <w:r>
+        <w:rPr>
+          <w:sz w:val="28"/>
+          <w:szCs w:val="28"/>
+          <w:lang w:val="ru-RU"/>
+        </w:rPr>
+        <w:t xml:space="preserve">Пусть </w:t>
+      </w:r>
+      <w:r>
+        <w:rPr>
+          <w:sz w:val="28"/>
+          <w:szCs w:val="28"/>
+          <w:lang w:val="en-US"/>
+        </w:rPr>
+        <w:t>R</w:t>
+      </w:r>
+      <w:r>
+        <w:rPr>
+          <w:sz w:val="28"/>
+          <w:szCs w:val="28"/>
+          <w:vertAlign w:val="subscript"/>
+          <w:lang w:val="en-US"/>
+        </w:rPr>
+        <w:t>1</w:t>
+      </w:r>
+      <w:r>
+        <w:rPr>
+          <w:position w:val="0"/>
+          <w:sz w:val="28"/>
+          <w:sz w:val="28"/>
+          <w:szCs w:val="28"/>
+          <w:vertAlign w:val="baseline"/>
+          <w:lang w:val="en-US"/>
+        </w:rPr>
+        <w:t xml:space="preserve"> = 30R</w:t>
+      </w:r>
+      <w:r>
+        <w:rPr>
+          <w:sz w:val="28"/>
+          <w:szCs w:val="28"/>
+          <w:vertAlign w:val="subscript"/>
+          <w:lang w:val="en-US"/>
+        </w:rPr>
+        <w:t>5</w:t>
+      </w:r>
+      <w:r>
+        <w:rPr>
+          <w:position w:val="0"/>
+          <w:sz w:val="28"/>
+          <w:sz w:val="28"/>
+          <w:szCs w:val="28"/>
+          <w:vertAlign w:val="baseline"/>
+          <w:lang w:val="en-US"/>
+        </w:rPr>
+        <w:t xml:space="preserve">, </w:t>
+      </w:r>
+      <w:r>
+        <w:rPr>
+          <w:position w:val="0"/>
+          <w:sz w:val="28"/>
+          <w:sz w:val="28"/>
+          <w:szCs w:val="28"/>
+          <w:vertAlign w:val="baseline"/>
+          <w:lang w:val="ru-RU"/>
+        </w:rPr>
+        <w:t>тогда</w:t>
+      </w:r>
+    </w:p>
+    <w:p>
+      <w:pPr>
+        <w:pStyle w:val="LOnormal"/>
+        <w:jc w:val="both"/>
+        <w:rPr>
+          <w:sz w:val="24"/>
+          <w:szCs w:val="24"/>
+        </w:rPr>
+      </w:pPr>
+      <w:r>
+        <w:rPr>
+          <w:position w:val="0"/>
+          <w:sz w:val="28"/>
+          <w:sz w:val="28"/>
+          <w:szCs w:val="28"/>
+          <w:vertAlign w:val="baseline"/>
+          <w:lang w:val="ru-RU"/>
+        </w:rPr>
+        <w:t>P</w:t>
+      </w:r>
+      <w:r>
+        <w:rPr>
+          <w:sz w:val="28"/>
+          <w:szCs w:val="28"/>
+          <w:vertAlign w:val="subscript"/>
+          <w:lang w:val="ru-RU"/>
+        </w:rPr>
+        <w:t xml:space="preserve">потр 1 </w:t>
+      </w:r>
+      <w:r>
+        <w:rPr>
+          <w:position w:val="0"/>
+          <w:sz w:val="28"/>
+          <w:sz w:val="28"/>
+          <w:szCs w:val="28"/>
+          <w:vertAlign w:val="baseline"/>
+          <w:lang w:val="ru-RU"/>
+        </w:rPr>
+        <w:t>=14,5/R</w:t>
+      </w:r>
+      <w:r>
+        <w:rPr>
+          <w:sz w:val="28"/>
+          <w:szCs w:val="28"/>
+          <w:vertAlign w:val="subscript"/>
+          <w:lang w:val="ru-RU"/>
+        </w:rPr>
+        <w:t>1</w:t>
+      </w:r>
+      <w:r>
+        <w:rPr>
+          <w:position w:val="0"/>
+          <w:sz w:val="28"/>
+          <w:sz w:val="28"/>
+          <w:szCs w:val="28"/>
+          <w:vertAlign w:val="baseline"/>
+          <w:lang w:val="ru-RU"/>
+        </w:rPr>
+        <w:t>+20/R</w:t>
+      </w:r>
+      <w:r>
+        <w:rPr>
+          <w:sz w:val="28"/>
+          <w:szCs w:val="28"/>
+          <w:vertAlign w:val="subscript"/>
+          <w:lang w:val="ru-RU"/>
+        </w:rPr>
+        <w:t>2</w:t>
+      </w:r>
+      <w:r>
+        <w:rPr>
+          <w:position w:val="0"/>
+          <w:sz w:val="28"/>
+          <w:sz w:val="28"/>
+          <w:szCs w:val="28"/>
+          <w:vertAlign w:val="baseline"/>
+          <w:lang w:val="ru-RU"/>
+        </w:rPr>
+        <w:t>+0,28/R</w:t>
+      </w:r>
+      <w:r>
+        <w:rPr>
+          <w:sz w:val="28"/>
+          <w:szCs w:val="28"/>
+          <w:vertAlign w:val="subscript"/>
+          <w:lang w:val="ru-RU"/>
+        </w:rPr>
+        <w:t>4</w:t>
+      </w:r>
+      <w:r>
+        <w:rPr>
+          <w:position w:val="0"/>
+          <w:sz w:val="28"/>
+          <w:sz w:val="28"/>
+          <w:szCs w:val="28"/>
+          <w:vertAlign w:val="baseline"/>
+          <w:lang w:val="ru-RU"/>
+        </w:rPr>
+        <w:t xml:space="preserve"> = </w:t>
+      </w:r>
+      <w:r>
+        <w:rPr>
+          <w:position w:val="0"/>
+          <w:sz w:val="28"/>
+          <w:sz w:val="28"/>
+          <w:szCs w:val="28"/>
+          <w:vertAlign w:val="baseline"/>
+          <w:lang w:val="en-US"/>
+        </w:rPr>
+        <w:t>22.5/</w:t>
+      </w:r>
+      <w:r>
+        <w:rPr>
+          <w:position w:val="0"/>
+          <w:sz w:val="28"/>
+          <w:sz w:val="28"/>
+          <w:szCs w:val="28"/>
+          <w:vertAlign w:val="baseline"/>
+          <w:lang w:val="en-US"/>
+        </w:rPr>
+        <w:t>R</w:t>
+      </w:r>
+      <w:r>
+        <w:rPr>
+          <w:sz w:val="28"/>
+          <w:szCs w:val="28"/>
+          <w:vertAlign w:val="subscript"/>
+          <w:lang w:val="en-US"/>
+        </w:rPr>
+        <w:t>1</w:t>
+      </w:r>
+    </w:p>
+    <w:p>
+      <w:pPr>
+        <w:pStyle w:val="LOnormal"/>
+        <w:jc w:val="both"/>
+        <w:rPr>
+          <w:sz w:val="24"/>
+          <w:szCs w:val="24"/>
+        </w:rPr>
+      </w:pPr>
+      <w:r>
+        <w:rPr>
+          <w:position w:val="0"/>
+          <w:sz w:val="28"/>
+          <w:sz w:val="28"/>
+          <w:szCs w:val="28"/>
+          <w:vertAlign w:val="baseline"/>
+          <w:lang w:val="en-US"/>
+        </w:rPr>
+        <w:t>P</w:t>
+      </w:r>
+      <w:r>
+        <w:rPr>
+          <w:sz w:val="28"/>
+          <w:szCs w:val="28"/>
+          <w:vertAlign w:val="subscript"/>
+          <w:lang w:val="en-US"/>
+        </w:rPr>
+        <w:t xml:space="preserve">потр 0 </w:t>
+      </w:r>
+      <w:r>
+        <w:rPr>
+          <w:position w:val="0"/>
+          <w:sz w:val="28"/>
+          <w:sz w:val="28"/>
+          <w:szCs w:val="28"/>
+          <w:vertAlign w:val="baseline"/>
+          <w:lang w:val="en-US"/>
+        </w:rPr>
+        <w:t>=21,5/R</w:t>
+      </w:r>
+      <w:r>
+        <w:rPr>
+          <w:sz w:val="28"/>
+          <w:szCs w:val="28"/>
+          <w:vertAlign w:val="subscript"/>
+          <w:lang w:val="en-US"/>
+        </w:rPr>
+        <w:t>1</w:t>
+      </w:r>
+      <w:r>
+        <w:rPr>
+          <w:position w:val="0"/>
+          <w:sz w:val="28"/>
+          <w:sz w:val="28"/>
+          <w:szCs w:val="28"/>
+          <w:vertAlign w:val="baseline"/>
+          <w:lang w:val="en-US"/>
+        </w:rPr>
+        <w:t>+</w:t>
+      </w:r>
+      <w:r>
+        <w:rPr>
+          <w:rFonts w:eastAsia="NSimSun" w:cs="Arial"/>
+          <w:color w:val="auto"/>
+          <w:kern w:val="2"/>
+          <w:position w:val="0"/>
+          <w:sz w:val="28"/>
+          <w:sz w:val="28"/>
+          <w:szCs w:val="28"/>
+          <w:vertAlign w:val="baseline"/>
+          <w:lang w:val="en-US" w:eastAsia="zh-CN" w:bidi="hi-IN"/>
+        </w:rPr>
+        <w:t>1,19</w:t>
+      </w:r>
+      <w:r>
+        <w:rPr>
+          <w:position w:val="0"/>
+          <w:sz w:val="28"/>
+          <w:sz w:val="28"/>
+          <w:szCs w:val="28"/>
+          <w:vertAlign w:val="baseline"/>
+          <w:lang w:val="en-US"/>
+        </w:rPr>
+        <w:t>/R</w:t>
+      </w:r>
+      <w:r>
+        <w:rPr>
+          <w:sz w:val="28"/>
+          <w:szCs w:val="28"/>
+          <w:vertAlign w:val="subscript"/>
+          <w:lang w:val="en-US"/>
+        </w:rPr>
+        <w:t>5</w:t>
+      </w:r>
+      <w:r>
+        <w:rPr>
+          <w:position w:val="0"/>
+          <w:sz w:val="28"/>
+          <w:sz w:val="28"/>
+          <w:szCs w:val="28"/>
+          <w:vertAlign w:val="baseline"/>
+          <w:lang w:val="en-US"/>
+        </w:rPr>
+        <w:t xml:space="preserve"> = 57.2/R</w:t>
+      </w:r>
+      <w:r>
+        <w:rPr>
+          <w:sz w:val="28"/>
+          <w:szCs w:val="28"/>
+          <w:vertAlign w:val="subscript"/>
+          <w:lang w:val="en-US"/>
+        </w:rPr>
+        <w:t>1</w:t>
+      </w:r>
+      <w:r>
+        <w:rPr>
+          <w:position w:val="0"/>
+          <w:sz w:val="28"/>
+          <w:sz w:val="28"/>
+          <w:szCs w:val="28"/>
+          <w:vertAlign w:val="baseline"/>
+          <w:lang w:val="en-US"/>
+        </w:rPr>
+        <w:t>;</w:t>
+      </w:r>
+    </w:p>
+    <w:p>
+      <w:pPr>
+        <w:pStyle w:val="LOnormal"/>
+        <w:jc w:val="both"/>
+        <w:rPr>
+          <w:sz w:val="24"/>
+          <w:szCs w:val="24"/>
+        </w:rPr>
+      </w:pPr>
+      <w:r>
+        <w:rPr/>
+      </w:r>
+    </w:p>
+    <w:p>
+      <w:pPr>
+        <w:pStyle w:val="LOnormal"/>
+        <w:jc w:val="both"/>
+        <w:rPr>
+          <w:sz w:val="24"/>
+          <w:szCs w:val="24"/>
+        </w:rPr>
+      </w:pPr>
+      <w:r>
+        <w:rPr>
+          <w:position w:val="0"/>
+          <w:sz w:val="28"/>
+          <w:sz w:val="28"/>
+          <w:szCs w:val="28"/>
+          <w:vertAlign w:val="baseline"/>
+          <w:lang w:val="en-US"/>
+        </w:rPr>
+        <w:t>P</w:t>
+      </w:r>
+      <w:r>
+        <w:rPr>
+          <w:sz w:val="28"/>
+          <w:szCs w:val="28"/>
+          <w:vertAlign w:val="subscript"/>
+          <w:lang w:val="ru-RU"/>
+        </w:rPr>
+        <w:t>ср потр</w:t>
+      </w:r>
+      <w:r>
+        <w:rPr>
+          <w:position w:val="0"/>
+          <w:sz w:val="28"/>
+          <w:sz w:val="28"/>
+          <w:szCs w:val="28"/>
+          <w:vertAlign w:val="baseline"/>
+          <w:lang w:val="ru-RU"/>
+        </w:rPr>
+        <w:t xml:space="preserve"> = ½ (</w:t>
+      </w:r>
+      <w:r>
+        <w:rPr>
+          <w:position w:val="0"/>
+          <w:sz w:val="28"/>
+          <w:sz w:val="28"/>
+          <w:szCs w:val="28"/>
+          <w:vertAlign w:val="baseline"/>
+          <w:lang w:val="ru-RU"/>
+        </w:rPr>
+        <w:t>P</w:t>
+      </w:r>
+      <w:r>
+        <w:rPr>
+          <w:sz w:val="28"/>
+          <w:szCs w:val="28"/>
+          <w:vertAlign w:val="subscript"/>
+          <w:lang w:val="ru-RU"/>
+        </w:rPr>
+        <w:t xml:space="preserve">потр 1 </w:t>
+      </w:r>
+      <w:r>
+        <w:rPr>
+          <w:position w:val="0"/>
+          <w:sz w:val="28"/>
+          <w:sz w:val="28"/>
+          <w:szCs w:val="28"/>
+          <w:vertAlign w:val="baseline"/>
+          <w:lang w:val="ru-RU"/>
+        </w:rPr>
+        <w:t xml:space="preserve">+ </w:t>
+      </w:r>
+      <w:r>
+        <w:rPr>
+          <w:position w:val="0"/>
+          <w:sz w:val="28"/>
+          <w:sz w:val="28"/>
+          <w:szCs w:val="28"/>
+          <w:vertAlign w:val="baseline"/>
+          <w:lang w:val="ru-RU"/>
+        </w:rPr>
+        <w:t>P</w:t>
+      </w:r>
+      <w:r>
+        <w:rPr>
+          <w:sz w:val="28"/>
+          <w:szCs w:val="28"/>
+          <w:vertAlign w:val="subscript"/>
+          <w:lang w:val="ru-RU"/>
+        </w:rPr>
+        <w:t xml:space="preserve">потр </w:t>
+      </w:r>
+      <w:r>
+        <w:rPr>
+          <w:sz w:val="28"/>
+          <w:szCs w:val="28"/>
+          <w:vertAlign w:val="subscript"/>
+          <w:lang w:val="ru-RU"/>
+        </w:rPr>
+        <w:t>0</w:t>
+      </w:r>
+      <w:r>
+        <w:rPr>
+          <w:position w:val="0"/>
+          <w:sz w:val="28"/>
+          <w:sz w:val="28"/>
+          <w:szCs w:val="28"/>
+          <w:vertAlign w:val="baseline"/>
+          <w:lang w:val="ru-RU"/>
+        </w:rPr>
+        <w:t xml:space="preserve">) = </w:t>
+      </w:r>
+      <w:r>
+        <w:rPr>
+          <w:position w:val="0"/>
+          <w:sz w:val="28"/>
+          <w:sz w:val="28"/>
+          <w:szCs w:val="28"/>
+          <w:vertAlign w:val="baseline"/>
+          <w:lang w:val="en-US"/>
+        </w:rPr>
+        <w:t>39.85/R</w:t>
+      </w:r>
+      <w:r>
+        <w:rPr>
+          <w:sz w:val="28"/>
+          <w:szCs w:val="28"/>
+          <w:vertAlign w:val="subscript"/>
+          <w:lang w:val="en-US"/>
+        </w:rPr>
+        <w:t xml:space="preserve">1 </w:t>
+      </w:r>
+      <w:r>
+        <w:rPr>
+          <w:position w:val="0"/>
+          <w:sz w:val="28"/>
+          <w:sz w:val="28"/>
+          <w:szCs w:val="28"/>
+          <w:vertAlign w:val="baseline"/>
+          <w:lang w:val="en-US"/>
+        </w:rPr>
+        <w:t xml:space="preserve"> = 0.005 </w:t>
+      </w:r>
+      <w:r>
+        <w:rPr>
+          <w:position w:val="0"/>
+          <w:sz w:val="28"/>
+          <w:sz w:val="28"/>
+          <w:szCs w:val="28"/>
+          <w:vertAlign w:val="baseline"/>
+          <w:lang w:val="ru-RU"/>
+        </w:rPr>
+        <w:t>Вт</w:t>
+      </w:r>
+    </w:p>
+    <w:p>
+      <w:pPr>
+        <w:pStyle w:val="LOnormal"/>
+        <w:jc w:val="both"/>
+        <w:rPr>
+          <w:sz w:val="24"/>
+          <w:szCs w:val="24"/>
+        </w:rPr>
+      </w:pPr>
+      <w:r>
+        <w:rPr/>
+      </w:r>
+    </w:p>
+    <w:p>
+      <w:pPr>
+        <w:pStyle w:val="LOnormal"/>
+        <w:jc w:val="both"/>
+        <w:rPr>
+          <w:sz w:val="24"/>
+          <w:szCs w:val="24"/>
+        </w:rPr>
+      </w:pPr>
+      <w:r>
+        <w:rPr>
+          <w:position w:val="0"/>
+          <w:sz w:val="28"/>
+          <w:sz w:val="28"/>
+          <w:szCs w:val="28"/>
+          <w:vertAlign w:val="baseline"/>
+          <w:lang w:val="ru-RU"/>
+        </w:rPr>
+        <w:t>Отсюда</w:t>
+      </w:r>
+    </w:p>
+    <w:p>
+      <w:pPr>
+        <w:pStyle w:val="LOnormal"/>
+        <w:jc w:val="both"/>
+        <w:rPr>
+          <w:sz w:val="24"/>
+          <w:szCs w:val="24"/>
+        </w:rPr>
+      </w:pPr>
+      <w:r>
+        <w:rPr>
+          <w:position w:val="0"/>
+          <w:sz w:val="28"/>
+          <w:sz w:val="28"/>
+          <w:szCs w:val="28"/>
+          <w:vertAlign w:val="baseline"/>
+          <w:lang w:val="en-US"/>
+        </w:rPr>
+        <w:t>R</w:t>
+      </w:r>
+      <w:r>
+        <w:rPr>
+          <w:sz w:val="28"/>
+          <w:szCs w:val="28"/>
+          <w:vertAlign w:val="subscript"/>
+          <w:lang w:val="en-US"/>
+        </w:rPr>
+        <w:t>1</w:t>
+      </w:r>
+      <w:r>
+        <w:rPr>
+          <w:position w:val="0"/>
+          <w:sz w:val="28"/>
+          <w:sz w:val="28"/>
+          <w:szCs w:val="28"/>
+          <w:vertAlign w:val="baseline"/>
+          <w:lang w:val="en-US"/>
+        </w:rPr>
+        <w:t xml:space="preserve"> = </w:t>
+      </w:r>
+    </w:p>
+    <w:p>
+      <w:pPr>
+        <w:pStyle w:val="LOnormal"/>
+        <w:jc w:val="both"/>
+        <w:rPr>
+          <w:sz w:val="24"/>
+          <w:szCs w:val="24"/>
+        </w:rPr>
+      </w:pPr>
+      <w:r>
+        <w:rPr>
+          <w:position w:val="0"/>
+          <w:sz w:val="28"/>
+          <w:sz w:val="28"/>
+          <w:szCs w:val="28"/>
+          <w:vertAlign w:val="baseline"/>
+          <w:lang w:val="en-US"/>
+        </w:rPr>
+        <w:t>R</w:t>
+      </w:r>
+      <w:r>
+        <w:rPr>
+          <w:sz w:val="28"/>
+          <w:szCs w:val="28"/>
+          <w:vertAlign w:val="subscript"/>
+          <w:lang w:val="en-US"/>
+        </w:rPr>
+        <w:t xml:space="preserve">2 </w:t>
+      </w:r>
+      <w:r>
+        <w:rPr>
+          <w:position w:val="0"/>
+          <w:sz w:val="28"/>
+          <w:sz w:val="28"/>
+          <w:szCs w:val="28"/>
+          <w:vertAlign w:val="baseline"/>
+          <w:lang w:val="en-US"/>
+        </w:rPr>
+        <w:t>=</w:t>
+      </w:r>
+    </w:p>
+    <w:p>
+      <w:pPr>
+        <w:pStyle w:val="LOnormal"/>
+        <w:jc w:val="both"/>
+        <w:rPr>
+          <w:sz w:val="24"/>
+          <w:szCs w:val="24"/>
+        </w:rPr>
+      </w:pPr>
+      <w:r>
+        <w:rPr>
+          <w:position w:val="0"/>
+          <w:sz w:val="28"/>
+          <w:sz w:val="28"/>
+          <w:szCs w:val="28"/>
+          <w:vertAlign w:val="baseline"/>
+          <w:lang w:val="en-US"/>
+        </w:rPr>
+        <w:t>R</w:t>
+      </w:r>
+      <w:r>
+        <w:rPr>
+          <w:sz w:val="28"/>
+          <w:szCs w:val="28"/>
+          <w:vertAlign w:val="subscript"/>
+          <w:lang w:val="en-US"/>
+        </w:rPr>
+        <w:t>3</w:t>
+      </w:r>
+      <w:r>
+        <w:rPr>
+          <w:position w:val="0"/>
+          <w:sz w:val="28"/>
+          <w:sz w:val="28"/>
+          <w:szCs w:val="28"/>
+          <w:vertAlign w:val="baseline"/>
+          <w:lang w:val="en-US"/>
+        </w:rPr>
+        <w:t xml:space="preserve"> = R</w:t>
+      </w:r>
+      <w:r>
+        <w:rPr>
+          <w:sz w:val="28"/>
+          <w:szCs w:val="28"/>
+          <w:vertAlign w:val="subscript"/>
+          <w:lang w:val="en-US"/>
+        </w:rPr>
+        <w:t>4</w:t>
+      </w:r>
+      <w:r>
+        <w:rPr>
+          <w:position w:val="0"/>
+          <w:sz w:val="28"/>
+          <w:sz w:val="28"/>
+          <w:szCs w:val="28"/>
+          <w:vertAlign w:val="baseline"/>
+          <w:lang w:val="en-US"/>
+        </w:rPr>
+        <w:t xml:space="preserve"> = </w:t>
+      </w:r>
+    </w:p>
+    <w:p>
+      <w:pPr>
+        <w:pStyle w:val="LOnormal"/>
+        <w:jc w:val="both"/>
+        <w:rPr>
+          <w:sz w:val="24"/>
+          <w:szCs w:val="24"/>
+        </w:rPr>
+      </w:pPr>
+      <w:r>
+        <w:rPr>
+          <w:position w:val="0"/>
+          <w:sz w:val="28"/>
+          <w:sz w:val="28"/>
+          <w:szCs w:val="28"/>
+          <w:vertAlign w:val="baseline"/>
+          <w:lang w:val="en-US"/>
+        </w:rPr>
+        <w:t>R</w:t>
+      </w:r>
+      <w:r>
+        <w:rPr>
+          <w:sz w:val="28"/>
+          <w:szCs w:val="28"/>
+          <w:vertAlign w:val="subscript"/>
+          <w:lang w:val="en-US"/>
+        </w:rPr>
+        <w:t xml:space="preserve">5 </w:t>
+      </w:r>
+      <w:r>
+        <w:rPr>
+          <w:position w:val="0"/>
+          <w:sz w:val="28"/>
+          <w:sz w:val="28"/>
+          <w:szCs w:val="28"/>
+          <w:vertAlign w:val="baseline"/>
+          <w:lang w:val="en-US"/>
+        </w:rPr>
+        <w:t xml:space="preserve">= </w:t>
+      </w:r>
+    </w:p>
+    <w:p>
+      <w:pPr>
+        <w:pStyle w:val="LOnormal"/>
+        <w:jc w:val="both"/>
+        <w:rPr>
+          <w:sz w:val="24"/>
+          <w:szCs w:val="24"/>
+        </w:rPr>
+      </w:pPr>
+      <w:r>
+        <w:rPr>
+          <w:lang w:val="en-US"/>
+        </w:rPr>
+      </w:r>
+    </w:p>
+    <w:p>
+      <w:pPr>
+        <w:pStyle w:val="LOnormal"/>
+        <w:jc w:val="both"/>
+        <w:rPr>
+          <w:sz w:val="24"/>
+          <w:szCs w:val="24"/>
+        </w:rPr>
+      </w:pPr>
+      <w:r>
+        <w:rPr>
+          <w:sz w:val="28"/>
+          <w:szCs w:val="28"/>
+          <w:lang w:val="ru-RU"/>
+        </w:rPr>
+      </w:r>
+    </w:p>
+    <w:p>
+      <w:pPr>
+        <w:pStyle w:val="LOnormal"/>
+        <w:jc w:val="both"/>
+        <w:rPr>
+          <w:sz w:val="24"/>
+          <w:szCs w:val="24"/>
+        </w:rPr>
+      </w:pPr>
+      <w:r>
+        <w:rPr>
+          <w:sz w:val="28"/>
+          <w:szCs w:val="28"/>
+        </w:rPr>
       </w:r>
     </w:p>
     <w:sectPr>

</xml_diff>

<commit_message>
dz3 electro in work
</commit_message>
<xml_diff>
--- a/ELTECH/дз3/отчет.docx
+++ b/ELTECH/дз3/отчет.docx
@@ -583,7 +583,17 @@
                 <w:szCs w:val="28"/>
                 <w:shd w:fill="FFFFFF" w:val="clear"/>
               </w:rPr>
-              <w:t>По домашней работе №2</w:t>
+              <w:t>По домашней работе №</w:t>
+            </w:r>
+            <w:r>
+              <w:rPr>
+                <w:b/>
+                <w:sz w:val="28"/>
+                <w:szCs w:val="28"/>
+                <w:shd w:fill="FFFFFF" w:val="clear"/>
+                <w:lang w:val="en-US"/>
+              </w:rPr>
+              <w:t>3</w:t>
             </w:r>
           </w:p>
         </w:tc>
@@ -6194,6 +6204,73 @@
     <w:p>
       <w:pPr>
         <w:pStyle w:val="LOnormal"/>
+        <w:jc w:val="both"/>
+        <w:rPr>
+          <w:position w:val="0"/>
+          <w:sz w:val="28"/>
+          <w:vertAlign w:val="baseline"/>
+          <w:lang w:val="ru-RU"/>
+        </w:rPr>
+      </w:pPr>
+      <w:r>
+        <w:rPr>
+          <w:sz w:val="28"/>
+          <w:szCs w:val="28"/>
+          <w:lang w:val="en-US"/>
+        </w:rPr>
+      </w:r>
+    </w:p>
+    <w:p>
+      <w:pPr>
+        <w:pStyle w:val="LOnormal"/>
+        <w:jc w:val="center"/>
+        <w:rPr>
+          <w:sz w:val="40"/>
+          <w:szCs w:val="40"/>
+          <w:shd w:fill="FF0000" w:val="clear"/>
+          <w:lang w:val="en-US"/>
+        </w:rPr>
+      </w:pPr>
+      <w:r>
+        <w:rPr>
+          <w:position w:val="0"/>
+          <w:sz w:val="40"/>
+          <w:sz w:val="40"/>
+          <w:szCs w:val="40"/>
+          <w:shd w:fill="FF0000" w:val="clear"/>
+          <w:vertAlign w:val="baseline"/>
+          <w:lang w:val="ru-RU"/>
+        </w:rPr>
+        <w:t>ЧАСТЬ 5</w:t>
+      </w:r>
+    </w:p>
+    <w:p>
+      <w:pPr>
+        <w:pStyle w:val="LOnormal"/>
+        <w:jc w:val="center"/>
+        <w:rPr>
+          <w:sz w:val="40"/>
+          <w:szCs w:val="40"/>
+          <w:shd w:fill="FF0000" w:val="clear"/>
+          <w:lang w:val="en-US"/>
+        </w:rPr>
+      </w:pPr>
+      <w:r>
+        <w:rPr>
+          <w:position w:val="0"/>
+          <w:sz w:val="40"/>
+          <w:sz w:val="40"/>
+          <w:szCs w:val="40"/>
+          <w:shd w:fill="FF0000" w:val="clear"/>
+          <w:vertAlign w:val="baseline"/>
+          <w:lang w:val="ru-RU"/>
+        </w:rPr>
+        <w:t>ЧАСТЬ 6</w:t>
+      </w:r>
+    </w:p>
+    <w:p>
+      <w:pPr>
+        <w:pStyle w:val="LOnormal"/>
         <w:jc w:val="center"/>
         <w:rPr>
           <w:position w:val="0"/>
@@ -6604,6 +6681,37 @@
     <w:p>
       <w:pPr>
         <w:pStyle w:val="LOnormal"/>
+        <w:spacing w:before="171" w:after="171"/>
+        <w:jc w:val="center"/>
+        <w:rPr>
+          <w:position w:val="0"/>
+          <w:sz w:val="40"/>
+          <w:sz w:val="40"/>
+          <w:szCs w:val="40"/>
+          <w:vertAlign w:val="baseline"/>
+          <w:lang w:val="ru-RU"/>
+        </w:rPr>
+      </w:pPr>
+      <w:r>
+        <w:rPr>
+          <w:position w:val="0"/>
+          <w:sz w:val="40"/>
+          <w:sz w:val="40"/>
+          <w:szCs w:val="40"/>
+          <w:vertAlign w:val="baseline"/>
+          <w:lang w:val="ru-RU"/>
+        </w:rPr>
+        <w:t>Вывод</w:t>
+      </w:r>
+    </w:p>
+    <w:p>
+      <w:pPr>
+        <w:pStyle w:val="LOnormal"/>
+        <w:numPr>
+          <w:ilvl w:val="0"/>
+          <w:numId w:val="1"/>
+        </w:numPr>
+        <w:spacing w:lineRule="auto" w:line="360"/>
         <w:jc w:val="both"/>
         <w:rPr>
           <w:position w:val="0"/>
@@ -6623,6 +6731,1815 @@
           <w:vertAlign w:val="baseline"/>
           <w:lang w:val="ru-RU"/>
         </w:rPr>
+        <w:t>В ходе данной работы были найдены сопротивления, обеспечивающие максимальное быстродействие ТТЛ-ключа</w:t>
+      </w:r>
+    </w:p>
+    <w:p>
+      <w:pPr>
+        <w:pStyle w:val="LOnormal"/>
+        <w:numPr>
+          <w:ilvl w:val="0"/>
+          <w:numId w:val="0"/>
+        </w:numPr>
+        <w:spacing w:lineRule="auto" w:line="360"/>
+        <w:ind w:left="720" w:hanging="0"/>
+        <w:jc w:val="both"/>
+        <w:rPr>
+          <w:position w:val="0"/>
+          <w:sz w:val="28"/>
+          <w:sz w:val="28"/>
+          <w:szCs w:val="28"/>
+          <w:vertAlign w:val="baseline"/>
+          <w:lang w:val="ru-RU"/>
+        </w:rPr>
+      </w:pPr>
+      <w:r>
+        <w:rPr>
+          <w:position w:val="0"/>
+          <w:sz w:val="28"/>
+          <w:sz w:val="28"/>
+          <w:szCs w:val="28"/>
+          <w:vertAlign w:val="baseline"/>
+          <w:lang w:val="en-US"/>
+        </w:rPr>
+        <w:t>R</w:t>
+      </w:r>
+      <w:r>
+        <w:rPr>
+          <w:sz w:val="28"/>
+          <w:szCs w:val="28"/>
+          <w:vertAlign w:val="subscript"/>
+          <w:lang w:val="en-US"/>
+        </w:rPr>
+        <w:t>1</w:t>
+      </w:r>
+      <w:r>
+        <w:rPr>
+          <w:position w:val="0"/>
+          <w:sz w:val="28"/>
+          <w:sz w:val="28"/>
+          <w:szCs w:val="28"/>
+          <w:vertAlign w:val="baseline"/>
+          <w:lang w:val="en-US"/>
+        </w:rPr>
+        <w:t xml:space="preserve"> = 7970 </w:t>
+      </w:r>
+      <w:r>
+        <w:rPr>
+          <w:position w:val="0"/>
+          <w:sz w:val="28"/>
+          <w:sz w:val="28"/>
+          <w:szCs w:val="28"/>
+          <w:vertAlign w:val="baseline"/>
+          <w:lang w:val="ru-RU"/>
+        </w:rPr>
+        <w:t xml:space="preserve">Ом; </w:t>
+      </w:r>
+    </w:p>
+    <w:p>
+      <w:pPr>
+        <w:pStyle w:val="LOnormal"/>
+        <w:numPr>
+          <w:ilvl w:val="0"/>
+          <w:numId w:val="0"/>
+        </w:numPr>
+        <w:spacing w:lineRule="auto" w:line="360"/>
+        <w:ind w:left="720" w:hanging="0"/>
+        <w:jc w:val="both"/>
+        <w:rPr>
+          <w:position w:val="0"/>
+          <w:sz w:val="28"/>
+          <w:sz w:val="28"/>
+          <w:szCs w:val="28"/>
+          <w:vertAlign w:val="baseline"/>
+          <w:lang w:val="ru-RU"/>
+        </w:rPr>
+      </w:pPr>
+      <w:r>
+        <w:rPr>
+          <w:position w:val="0"/>
+          <w:sz w:val="28"/>
+          <w:sz w:val="28"/>
+          <w:szCs w:val="28"/>
+          <w:vertAlign w:val="baseline"/>
+          <w:lang w:val="en-US"/>
+        </w:rPr>
+        <w:t>R</w:t>
+      </w:r>
+      <w:r>
+        <w:rPr>
+          <w:sz w:val="28"/>
+          <w:szCs w:val="28"/>
+          <w:vertAlign w:val="subscript"/>
+          <w:lang w:val="en-US"/>
+        </w:rPr>
+        <w:t xml:space="preserve">2 </w:t>
+      </w:r>
+      <w:r>
+        <w:rPr>
+          <w:position w:val="0"/>
+          <w:sz w:val="28"/>
+          <w:sz w:val="28"/>
+          <w:szCs w:val="28"/>
+          <w:vertAlign w:val="baseline"/>
+          <w:lang w:val="en-US"/>
+        </w:rPr>
+        <w:t xml:space="preserve">= 3188 </w:t>
+      </w:r>
+      <w:r>
+        <w:rPr>
+          <w:position w:val="0"/>
+          <w:sz w:val="28"/>
+          <w:sz w:val="28"/>
+          <w:szCs w:val="28"/>
+          <w:vertAlign w:val="baseline"/>
+          <w:lang w:val="ru-RU"/>
+        </w:rPr>
+        <w:t xml:space="preserve">Ом; </w:t>
+      </w:r>
+    </w:p>
+    <w:p>
+      <w:pPr>
+        <w:pStyle w:val="LOnormal"/>
+        <w:numPr>
+          <w:ilvl w:val="0"/>
+          <w:numId w:val="0"/>
+        </w:numPr>
+        <w:spacing w:lineRule="auto" w:line="360"/>
+        <w:ind w:left="720" w:hanging="0"/>
+        <w:jc w:val="both"/>
+        <w:rPr>
+          <w:position w:val="0"/>
+          <w:sz w:val="28"/>
+          <w:sz w:val="28"/>
+          <w:szCs w:val="28"/>
+          <w:vertAlign w:val="baseline"/>
+          <w:lang w:val="ru-RU"/>
+        </w:rPr>
+      </w:pPr>
+      <w:r>
+        <w:rPr>
+          <w:position w:val="0"/>
+          <w:sz w:val="28"/>
+          <w:sz w:val="28"/>
+          <w:szCs w:val="28"/>
+          <w:vertAlign w:val="baseline"/>
+          <w:lang w:val="en-US"/>
+        </w:rPr>
+        <w:t>R</w:t>
+      </w:r>
+      <w:r>
+        <w:rPr>
+          <w:sz w:val="28"/>
+          <w:szCs w:val="28"/>
+          <w:vertAlign w:val="subscript"/>
+          <w:lang w:val="en-US"/>
+        </w:rPr>
+        <w:t>3</w:t>
+      </w:r>
+      <w:r>
+        <w:rPr>
+          <w:position w:val="0"/>
+          <w:sz w:val="28"/>
+          <w:sz w:val="28"/>
+          <w:szCs w:val="28"/>
+          <w:vertAlign w:val="baseline"/>
+          <w:lang w:val="en-US"/>
+        </w:rPr>
+        <w:t xml:space="preserve"> = R</w:t>
+      </w:r>
+      <w:r>
+        <w:rPr>
+          <w:sz w:val="28"/>
+          <w:szCs w:val="28"/>
+          <w:vertAlign w:val="subscript"/>
+          <w:lang w:val="en-US"/>
+        </w:rPr>
+        <w:t>4</w:t>
+      </w:r>
+      <w:r>
+        <w:rPr>
+          <w:position w:val="0"/>
+          <w:sz w:val="28"/>
+          <w:sz w:val="28"/>
+          <w:szCs w:val="28"/>
+          <w:vertAlign w:val="baseline"/>
+          <w:lang w:val="en-US"/>
+        </w:rPr>
+        <w:t xml:space="preserve"> = 1993 </w:t>
+      </w:r>
+      <w:r>
+        <w:rPr>
+          <w:position w:val="0"/>
+          <w:sz w:val="28"/>
+          <w:sz w:val="28"/>
+          <w:szCs w:val="28"/>
+          <w:vertAlign w:val="baseline"/>
+          <w:lang w:val="ru-RU"/>
+        </w:rPr>
+        <w:t xml:space="preserve">Ом; </w:t>
+      </w:r>
+    </w:p>
+    <w:p>
+      <w:pPr>
+        <w:pStyle w:val="LOnormal"/>
+        <w:numPr>
+          <w:ilvl w:val="0"/>
+          <w:numId w:val="0"/>
+        </w:numPr>
+        <w:spacing w:lineRule="auto" w:line="360"/>
+        <w:ind w:left="720" w:hanging="0"/>
+        <w:jc w:val="both"/>
+        <w:rPr>
+          <w:position w:val="0"/>
+          <w:sz w:val="28"/>
+          <w:sz w:val="28"/>
+          <w:szCs w:val="28"/>
+          <w:vertAlign w:val="baseline"/>
+          <w:lang w:val="ru-RU"/>
+        </w:rPr>
+      </w:pPr>
+      <w:r>
+        <w:rPr>
+          <w:position w:val="0"/>
+          <w:sz w:val="28"/>
+          <w:sz w:val="28"/>
+          <w:szCs w:val="28"/>
+          <w:vertAlign w:val="baseline"/>
+          <w:lang w:val="en-US"/>
+        </w:rPr>
+        <w:t>R</w:t>
+      </w:r>
+      <w:r>
+        <w:rPr>
+          <w:sz w:val="28"/>
+          <w:szCs w:val="28"/>
+          <w:vertAlign w:val="subscript"/>
+          <w:lang w:val="en-US"/>
+        </w:rPr>
+        <w:t xml:space="preserve">5 </w:t>
+      </w:r>
+      <w:r>
+        <w:rPr>
+          <w:position w:val="0"/>
+          <w:sz w:val="28"/>
+          <w:sz w:val="28"/>
+          <w:szCs w:val="28"/>
+          <w:vertAlign w:val="baseline"/>
+          <w:lang w:val="en-US"/>
+        </w:rPr>
+        <w:t xml:space="preserve">= 267 </w:t>
+      </w:r>
+      <w:r>
+        <w:rPr>
+          <w:position w:val="0"/>
+          <w:sz w:val="28"/>
+          <w:sz w:val="28"/>
+          <w:szCs w:val="28"/>
+          <w:vertAlign w:val="baseline"/>
+          <w:lang w:val="ru-RU"/>
+        </w:rPr>
+        <w:t>Ом</w:t>
+      </w:r>
+    </w:p>
+    <w:p>
+      <w:pPr>
+        <w:pStyle w:val="Style16"/>
+        <w:numPr>
+          <w:ilvl w:val="0"/>
+          <w:numId w:val="1"/>
+        </w:numPr>
+        <w:bidi w:val="0"/>
+        <w:spacing w:lineRule="auto" w:line="360"/>
+        <w:jc w:val="both"/>
+        <w:rPr>
+          <w:position w:val="0"/>
+          <w:sz w:val="28"/>
+          <w:sz w:val="28"/>
+          <w:szCs w:val="28"/>
+          <w:vertAlign w:val="baseline"/>
+          <w:lang w:val="ru-RU"/>
+        </w:rPr>
+      </w:pPr>
+      <w:r>
+        <w:rPr>
+          <w:position w:val="0"/>
+          <w:sz w:val="28"/>
+          <w:sz w:val="28"/>
+          <w:szCs w:val="28"/>
+          <w:vertAlign w:val="baseline"/>
+          <w:lang w:val="ru-RU"/>
+        </w:rPr>
+        <w:t xml:space="preserve">Были смоделированы статические состояния ключа и получены его потенциальные картины в каждом состоянии </w:t>
+      </w:r>
+      <w:r>
+        <w:rPr>
+          <w:position w:val="0"/>
+          <w:sz w:val="28"/>
+          <w:sz w:val="28"/>
+          <w:szCs w:val="28"/>
+          <w:vertAlign w:val="baseline"/>
+          <w:lang w:val="ru-RU"/>
+        </w:rPr>
+        <w:t>(см. рисунки к части 2)</w:t>
+      </w:r>
+    </w:p>
+    <w:p>
+      <w:pPr>
+        <w:pStyle w:val="LOnormal"/>
+        <w:numPr>
+          <w:ilvl w:val="0"/>
+          <w:numId w:val="1"/>
+        </w:numPr>
+        <w:spacing w:lineRule="auto" w:line="360"/>
+        <w:jc w:val="both"/>
+        <w:rPr>
+          <w:position w:val="0"/>
+          <w:sz w:val="28"/>
+          <w:sz w:val="28"/>
+          <w:szCs w:val="28"/>
+          <w:vertAlign w:val="baseline"/>
+          <w:lang w:val="ru-RU"/>
+        </w:rPr>
+      </w:pPr>
+      <w:r>
+        <w:rPr>
+          <w:position w:val="0"/>
+          <w:sz w:val="28"/>
+          <w:sz w:val="28"/>
+          <w:szCs w:val="28"/>
+          <w:vertAlign w:val="baseline"/>
+          <w:lang w:val="ru-RU"/>
+        </w:rPr>
+        <w:t xml:space="preserve">Была построена передаточная характеристика, с помощью которой были получены уровни сигнала: </w:t>
+      </w:r>
+    </w:p>
+    <w:p>
+      <w:pPr>
+        <w:pStyle w:val="LOnormal"/>
+        <w:numPr>
+          <w:ilvl w:val="0"/>
+          <w:numId w:val="0"/>
+        </w:numPr>
+        <w:spacing w:lineRule="auto" w:line="360"/>
+        <w:ind w:left="720" w:hanging="0"/>
+        <w:jc w:val="both"/>
+        <w:rPr>
+          <w:sz w:val="28"/>
+          <w:szCs w:val="28"/>
+          <w:lang w:val="en-US"/>
+        </w:rPr>
+      </w:pPr>
+      <w:r>
+        <w:rPr>
+          <w:position w:val="0"/>
+          <w:sz w:val="28"/>
+          <w:sz w:val="28"/>
+          <w:szCs w:val="28"/>
+          <w:vertAlign w:val="baseline"/>
+          <w:lang w:val="en-US"/>
+        </w:rPr>
+        <w:t>U</w:t>
+      </w:r>
+      <w:r>
+        <w:rPr>
+          <w:sz w:val="28"/>
+          <w:szCs w:val="28"/>
+          <w:vertAlign w:val="subscript"/>
+          <w:lang w:val="ru-RU"/>
+        </w:rPr>
+        <w:t>вх</w:t>
+      </w:r>
+      <w:r>
+        <w:rPr>
+          <w:sz w:val="28"/>
+          <w:szCs w:val="28"/>
+          <w:vertAlign w:val="superscript"/>
+          <w:lang w:val="ru-RU"/>
+        </w:rPr>
+        <w:t xml:space="preserve">0 </w:t>
+      </w:r>
+      <w:r>
+        <w:rPr>
+          <w:position w:val="0"/>
+          <w:sz w:val="28"/>
+          <w:sz w:val="28"/>
+          <w:szCs w:val="28"/>
+          <w:vertAlign w:val="baseline"/>
+          <w:lang w:val="ru-RU"/>
+        </w:rPr>
+        <w:t xml:space="preserve">= </w:t>
+      </w:r>
+      <w:r>
+        <w:rPr>
+          <w:position w:val="0"/>
+          <w:sz w:val="28"/>
+          <w:sz w:val="28"/>
+          <w:szCs w:val="28"/>
+          <w:vertAlign w:val="baseline"/>
+          <w:lang w:val="ru-RU"/>
+        </w:rPr>
+        <w:t>0.3</w:t>
+      </w:r>
+      <w:r>
+        <w:rPr>
+          <w:position w:val="0"/>
+          <w:sz w:val="28"/>
+          <w:sz w:val="28"/>
+          <w:szCs w:val="28"/>
+          <w:vertAlign w:val="baseline"/>
+          <w:lang w:val="ru-RU"/>
+        </w:rPr>
+        <w:t xml:space="preserve"> </w:t>
+      </w:r>
+      <w:r>
+        <w:rPr>
+          <w:position w:val="0"/>
+          <w:sz w:val="28"/>
+          <w:sz w:val="28"/>
+          <w:szCs w:val="28"/>
+          <w:vertAlign w:val="baseline"/>
+          <w:lang w:val="ru-RU"/>
+        </w:rPr>
+        <w:t>В</w:t>
+      </w:r>
+    </w:p>
+    <w:p>
+      <w:pPr>
+        <w:pStyle w:val="LOnormal"/>
+        <w:numPr>
+          <w:ilvl w:val="0"/>
+          <w:numId w:val="0"/>
+        </w:numPr>
+        <w:spacing w:lineRule="auto" w:line="360"/>
+        <w:ind w:left="720" w:hanging="0"/>
+        <w:jc w:val="both"/>
+        <w:rPr>
+          <w:sz w:val="28"/>
+          <w:szCs w:val="28"/>
+          <w:lang w:val="en-US"/>
+        </w:rPr>
+      </w:pPr>
+      <w:r>
+        <w:rPr>
+          <w:position w:val="0"/>
+          <w:sz w:val="28"/>
+          <w:sz w:val="28"/>
+          <w:szCs w:val="28"/>
+          <w:vertAlign w:val="baseline"/>
+          <w:lang w:val="ru-RU"/>
+        </w:rPr>
+        <w:t>U</w:t>
+      </w:r>
+      <w:r>
+        <w:rPr>
+          <w:sz w:val="28"/>
+          <w:szCs w:val="28"/>
+          <w:vertAlign w:val="subscript"/>
+          <w:lang w:val="ru-RU"/>
+        </w:rPr>
+        <w:t>вх1</w:t>
+      </w:r>
+      <w:r>
+        <w:rPr>
+          <w:sz w:val="28"/>
+          <w:szCs w:val="28"/>
+          <w:vertAlign w:val="superscript"/>
+          <w:lang w:val="ru-RU"/>
+        </w:rPr>
+        <w:t xml:space="preserve"> </w:t>
+      </w:r>
+      <w:r>
+        <w:rPr>
+          <w:position w:val="0"/>
+          <w:sz w:val="28"/>
+          <w:sz w:val="28"/>
+          <w:szCs w:val="28"/>
+          <w:vertAlign w:val="baseline"/>
+          <w:lang w:val="ru-RU"/>
+        </w:rPr>
+        <w:t xml:space="preserve">= </w:t>
+      </w:r>
+      <w:r>
+        <w:rPr>
+          <w:position w:val="0"/>
+          <w:sz w:val="28"/>
+          <w:sz w:val="28"/>
+          <w:szCs w:val="28"/>
+          <w:vertAlign w:val="baseline"/>
+          <w:lang w:val="ru-RU"/>
+        </w:rPr>
+        <w:t>4.3 В</w:t>
+      </w:r>
+    </w:p>
+    <w:p>
+      <w:pPr>
+        <w:pStyle w:val="LOnormal"/>
+        <w:numPr>
+          <w:ilvl w:val="0"/>
+          <w:numId w:val="0"/>
+        </w:numPr>
+        <w:spacing w:lineRule="auto" w:line="360"/>
+        <w:ind w:left="720" w:hanging="0"/>
+        <w:jc w:val="both"/>
+        <w:rPr>
+          <w:sz w:val="28"/>
+          <w:szCs w:val="28"/>
+          <w:lang w:val="en-US"/>
+        </w:rPr>
+      </w:pPr>
+      <w:r>
+        <w:rPr>
+          <w:position w:val="0"/>
+          <w:sz w:val="28"/>
+          <w:sz w:val="28"/>
+          <w:szCs w:val="28"/>
+          <w:vertAlign w:val="baseline"/>
+          <w:lang w:val="ru-RU"/>
+        </w:rPr>
+        <w:t>U</w:t>
+      </w:r>
+      <w:r>
+        <w:rPr>
+          <w:sz w:val="28"/>
+          <w:szCs w:val="28"/>
+          <w:vertAlign w:val="subscript"/>
+          <w:lang w:val="ru-RU"/>
+        </w:rPr>
+        <w:t>вых</w:t>
+      </w:r>
+      <w:r>
+        <w:rPr>
+          <w:sz w:val="28"/>
+          <w:szCs w:val="28"/>
+          <w:vertAlign w:val="superscript"/>
+          <w:lang w:val="ru-RU"/>
+        </w:rPr>
+        <w:t xml:space="preserve">0 </w:t>
+      </w:r>
+      <w:r>
+        <w:rPr>
+          <w:position w:val="0"/>
+          <w:sz w:val="28"/>
+          <w:sz w:val="28"/>
+          <w:szCs w:val="28"/>
+          <w:vertAlign w:val="baseline"/>
+          <w:lang w:val="ru-RU"/>
+        </w:rPr>
+        <w:t xml:space="preserve">= </w:t>
+      </w:r>
+      <w:r>
+        <w:rPr>
+          <w:position w:val="0"/>
+          <w:sz w:val="28"/>
+          <w:sz w:val="28"/>
+          <w:szCs w:val="28"/>
+          <w:vertAlign w:val="baseline"/>
+          <w:lang w:val="ru-RU"/>
+        </w:rPr>
+        <w:t>4.3 В</w:t>
+      </w:r>
+    </w:p>
+    <w:p>
+      <w:pPr>
+        <w:pStyle w:val="LOnormal"/>
+        <w:numPr>
+          <w:ilvl w:val="0"/>
+          <w:numId w:val="0"/>
+        </w:numPr>
+        <w:spacing w:lineRule="auto" w:line="360"/>
+        <w:ind w:left="720" w:hanging="0"/>
+        <w:jc w:val="both"/>
+        <w:rPr>
+          <w:sz w:val="28"/>
+          <w:szCs w:val="28"/>
+          <w:lang w:val="en-US"/>
+        </w:rPr>
+      </w:pPr>
+      <w:r>
+        <w:rPr>
+          <w:position w:val="0"/>
+          <w:sz w:val="28"/>
+          <w:sz w:val="28"/>
+          <w:szCs w:val="28"/>
+          <w:vertAlign w:val="baseline"/>
+          <w:lang w:val="ru-RU"/>
+        </w:rPr>
+        <w:t>U</w:t>
+      </w:r>
+      <w:r>
+        <w:rPr>
+          <w:sz w:val="28"/>
+          <w:szCs w:val="28"/>
+          <w:vertAlign w:val="subscript"/>
+          <w:lang w:val="ru-RU"/>
+        </w:rPr>
+        <w:t>вых</w:t>
+      </w:r>
+      <w:r>
+        <w:rPr>
+          <w:sz w:val="28"/>
+          <w:szCs w:val="28"/>
+          <w:vertAlign w:val="superscript"/>
+          <w:lang w:val="ru-RU"/>
+        </w:rPr>
+        <w:t xml:space="preserve">1 </w:t>
+      </w:r>
+      <w:r>
+        <w:rPr>
+          <w:position w:val="0"/>
+          <w:sz w:val="28"/>
+          <w:sz w:val="28"/>
+          <w:szCs w:val="28"/>
+          <w:vertAlign w:val="baseline"/>
+          <w:lang w:val="ru-RU"/>
+        </w:rPr>
+        <w:t xml:space="preserve">= </w:t>
+      </w:r>
+      <w:r>
+        <w:rPr>
+          <w:position w:val="0"/>
+          <w:sz w:val="28"/>
+          <w:sz w:val="28"/>
+          <w:szCs w:val="28"/>
+          <w:vertAlign w:val="baseline"/>
+          <w:lang w:val="ru-RU"/>
+        </w:rPr>
+        <w:t>0.032 В</w:t>
+      </w:r>
+    </w:p>
+    <w:p>
+      <w:pPr>
+        <w:pStyle w:val="LOnormal"/>
+        <w:numPr>
+          <w:ilvl w:val="0"/>
+          <w:numId w:val="0"/>
+        </w:numPr>
+        <w:spacing w:lineRule="auto" w:line="360"/>
+        <w:ind w:left="720" w:hanging="0"/>
+        <w:jc w:val="both"/>
+        <w:rPr>
+          <w:sz w:val="28"/>
+          <w:szCs w:val="28"/>
+          <w:lang w:val="en-US"/>
+        </w:rPr>
+      </w:pPr>
+      <w:r>
+        <w:rPr>
+          <w:position w:val="0"/>
+          <w:sz w:val="28"/>
+          <w:sz w:val="28"/>
+          <w:szCs w:val="28"/>
+          <w:vertAlign w:val="baseline"/>
+          <w:lang w:val="ru-RU"/>
+        </w:rPr>
+        <w:t>U</w:t>
+      </w:r>
+      <w:r>
+        <w:rPr>
+          <w:sz w:val="28"/>
+          <w:szCs w:val="28"/>
+          <w:vertAlign w:val="subscript"/>
+          <w:lang w:val="ru-RU"/>
+        </w:rPr>
+        <w:t>пор</w:t>
+      </w:r>
+      <w:r>
+        <w:rPr>
+          <w:sz w:val="28"/>
+          <w:szCs w:val="28"/>
+          <w:vertAlign w:val="superscript"/>
+          <w:lang w:val="ru-RU"/>
+        </w:rPr>
+        <w:t xml:space="preserve">0 </w:t>
+      </w:r>
+      <w:r>
+        <w:rPr>
+          <w:position w:val="0"/>
+          <w:sz w:val="28"/>
+          <w:sz w:val="28"/>
+          <w:szCs w:val="28"/>
+          <w:vertAlign w:val="baseline"/>
+          <w:lang w:val="ru-RU"/>
+        </w:rPr>
+        <w:t xml:space="preserve">= </w:t>
+      </w:r>
+      <w:r>
+        <w:rPr>
+          <w:position w:val="0"/>
+          <w:sz w:val="28"/>
+          <w:sz w:val="28"/>
+          <w:szCs w:val="28"/>
+          <w:vertAlign w:val="baseline"/>
+          <w:lang w:val="ru-RU"/>
+        </w:rPr>
+        <w:t>0.622 В</w:t>
+      </w:r>
+    </w:p>
+    <w:p>
+      <w:pPr>
+        <w:pStyle w:val="LOnormal"/>
+        <w:numPr>
+          <w:ilvl w:val="0"/>
+          <w:numId w:val="0"/>
+        </w:numPr>
+        <w:spacing w:lineRule="auto" w:line="360"/>
+        <w:ind w:left="720" w:hanging="0"/>
+        <w:jc w:val="both"/>
+        <w:rPr>
+          <w:sz w:val="28"/>
+          <w:szCs w:val="28"/>
+          <w:lang w:val="en-US"/>
+        </w:rPr>
+      </w:pPr>
+      <w:r>
+        <w:rPr>
+          <w:position w:val="0"/>
+          <w:sz w:val="28"/>
+          <w:sz w:val="28"/>
+          <w:szCs w:val="28"/>
+          <w:vertAlign w:val="baseline"/>
+          <w:lang w:val="ru-RU"/>
+        </w:rPr>
+        <w:t>U</w:t>
+      </w:r>
+      <w:r>
+        <w:rPr>
+          <w:sz w:val="28"/>
+          <w:szCs w:val="28"/>
+          <w:vertAlign w:val="subscript"/>
+          <w:lang w:val="ru-RU"/>
+        </w:rPr>
+        <w:t>пор</w:t>
+      </w:r>
+      <w:r>
+        <w:rPr>
+          <w:sz w:val="28"/>
+          <w:szCs w:val="28"/>
+          <w:vertAlign w:val="superscript"/>
+          <w:lang w:val="ru-RU"/>
+        </w:rPr>
+        <w:t xml:space="preserve">1 </w:t>
+      </w:r>
+      <w:r>
+        <w:rPr>
+          <w:position w:val="0"/>
+          <w:sz w:val="28"/>
+          <w:sz w:val="28"/>
+          <w:szCs w:val="28"/>
+          <w:vertAlign w:val="baseline"/>
+          <w:lang w:val="ru-RU"/>
+        </w:rPr>
+        <w:t xml:space="preserve">= </w:t>
+      </w:r>
+      <w:r>
+        <w:rPr>
+          <w:position w:val="0"/>
+          <w:sz w:val="28"/>
+          <w:sz w:val="28"/>
+          <w:szCs w:val="28"/>
+          <w:vertAlign w:val="baseline"/>
+          <w:lang w:val="ru-RU"/>
+        </w:rPr>
+        <w:t>1.58 В</w:t>
+      </w:r>
+    </w:p>
+    <w:p>
+      <w:pPr>
+        <w:pStyle w:val="LOnormal"/>
+        <w:numPr>
+          <w:ilvl w:val="0"/>
+          <w:numId w:val="0"/>
+        </w:numPr>
+        <w:spacing w:lineRule="auto" w:line="360"/>
+        <w:ind w:left="720" w:hanging="0"/>
+        <w:jc w:val="both"/>
+        <w:rPr>
+          <w:sz w:val="28"/>
+          <w:szCs w:val="28"/>
+          <w:lang w:val="en-US"/>
+        </w:rPr>
+      </w:pPr>
+      <w:r>
+        <w:rPr>
+          <w:position w:val="0"/>
+          <w:sz w:val="28"/>
+          <w:sz w:val="28"/>
+          <w:szCs w:val="28"/>
+          <w:vertAlign w:val="baseline"/>
+          <w:lang w:val="ru-RU"/>
+        </w:rPr>
+        <w:t>U</w:t>
+      </w:r>
+      <w:r>
+        <w:rPr>
+          <w:sz w:val="28"/>
+          <w:szCs w:val="28"/>
+          <w:vertAlign w:val="subscript"/>
+          <w:lang w:val="ru-RU"/>
+        </w:rPr>
+        <w:t>пом</w:t>
+      </w:r>
+      <w:r>
+        <w:rPr>
+          <w:sz w:val="28"/>
+          <w:szCs w:val="28"/>
+          <w:vertAlign w:val="superscript"/>
+          <w:lang w:val="ru-RU"/>
+        </w:rPr>
+        <w:t xml:space="preserve">0 </w:t>
+      </w:r>
+      <w:r>
+        <w:rPr>
+          <w:position w:val="0"/>
+          <w:sz w:val="28"/>
+          <w:sz w:val="28"/>
+          <w:szCs w:val="28"/>
+          <w:vertAlign w:val="baseline"/>
+          <w:lang w:val="ru-RU"/>
+        </w:rPr>
+        <w:t xml:space="preserve">= </w:t>
+      </w:r>
+      <w:r>
+        <w:rPr>
+          <w:position w:val="0"/>
+          <w:sz w:val="28"/>
+          <w:sz w:val="28"/>
+          <w:szCs w:val="28"/>
+          <w:vertAlign w:val="baseline"/>
+          <w:lang w:val="en-US"/>
+        </w:rPr>
+        <w:t>|</w:t>
+      </w:r>
+      <w:r>
+        <w:rPr>
+          <w:position w:val="0"/>
+          <w:sz w:val="28"/>
+          <w:sz w:val="28"/>
+          <w:szCs w:val="28"/>
+          <w:vertAlign w:val="baseline"/>
+          <w:lang w:val="ru-RU"/>
+        </w:rPr>
+        <w:t>U</w:t>
+      </w:r>
+      <w:r>
+        <w:rPr>
+          <w:sz w:val="28"/>
+          <w:szCs w:val="28"/>
+          <w:vertAlign w:val="subscript"/>
+          <w:lang w:val="ru-RU"/>
+        </w:rPr>
+        <w:t>пор</w:t>
+      </w:r>
+      <w:r>
+        <w:rPr>
+          <w:sz w:val="28"/>
+          <w:szCs w:val="28"/>
+          <w:vertAlign w:val="superscript"/>
+          <w:lang w:val="ru-RU"/>
+        </w:rPr>
+        <w:t>0</w:t>
+      </w:r>
+      <w:r>
+        <w:rPr>
+          <w:position w:val="0"/>
+          <w:sz w:val="28"/>
+          <w:sz w:val="28"/>
+          <w:szCs w:val="28"/>
+          <w:vertAlign w:val="baseline"/>
+          <w:lang w:val="ru-RU"/>
+        </w:rPr>
+        <w:t xml:space="preserve"> — </w:t>
+      </w:r>
+      <w:r>
+        <w:rPr>
+          <w:position w:val="0"/>
+          <w:sz w:val="28"/>
+          <w:sz w:val="28"/>
+          <w:szCs w:val="28"/>
+          <w:vertAlign w:val="baseline"/>
+          <w:lang w:val="en-US"/>
+        </w:rPr>
+        <w:t>U</w:t>
+      </w:r>
+      <w:r>
+        <w:rPr>
+          <w:sz w:val="28"/>
+          <w:szCs w:val="28"/>
+          <w:vertAlign w:val="subscript"/>
+          <w:lang w:val="ru-RU"/>
+        </w:rPr>
+        <w:t>вх</w:t>
+      </w:r>
+      <w:r>
+        <w:rPr>
+          <w:sz w:val="28"/>
+          <w:szCs w:val="28"/>
+          <w:vertAlign w:val="superscript"/>
+          <w:lang w:val="ru-RU"/>
+        </w:rPr>
+        <w:t>0</w:t>
+      </w:r>
+      <w:r>
+        <w:rPr>
+          <w:position w:val="0"/>
+          <w:sz w:val="28"/>
+          <w:sz w:val="28"/>
+          <w:szCs w:val="28"/>
+          <w:vertAlign w:val="baseline"/>
+          <w:lang w:val="en-US"/>
+        </w:rPr>
+        <w:t>|</w:t>
+      </w:r>
+      <w:r>
+        <w:rPr>
+          <w:position w:val="0"/>
+          <w:sz w:val="28"/>
+          <w:sz w:val="28"/>
+          <w:szCs w:val="28"/>
+          <w:vertAlign w:val="baseline"/>
+          <w:lang w:val="ru-RU"/>
+        </w:rPr>
+        <w:t xml:space="preserve"> =</w:t>
+      </w:r>
+      <w:r>
+        <w:rPr>
+          <w:sz w:val="28"/>
+          <w:szCs w:val="28"/>
+          <w:vertAlign w:val="superscript"/>
+          <w:lang w:val="ru-RU"/>
+        </w:rPr>
+        <w:t xml:space="preserve"> </w:t>
+      </w:r>
+      <w:r>
+        <w:rPr>
+          <w:position w:val="0"/>
+          <w:sz w:val="28"/>
+          <w:sz w:val="28"/>
+          <w:szCs w:val="28"/>
+          <w:vertAlign w:val="baseline"/>
+          <w:lang w:val="ru-RU"/>
+        </w:rPr>
+        <w:t>0.32 В</w:t>
+      </w:r>
+    </w:p>
+    <w:p>
+      <w:pPr>
+        <w:pStyle w:val="LOnormal"/>
+        <w:numPr>
+          <w:ilvl w:val="0"/>
+          <w:numId w:val="0"/>
+        </w:numPr>
+        <w:spacing w:lineRule="auto" w:line="360"/>
+        <w:ind w:left="720" w:hanging="0"/>
+        <w:jc w:val="both"/>
+        <w:rPr>
+          <w:position w:val="0"/>
+          <w:sz w:val="28"/>
+          <w:sz w:val="28"/>
+          <w:szCs w:val="28"/>
+          <w:vertAlign w:val="baseline"/>
+          <w:lang w:val="en-US"/>
+        </w:rPr>
+      </w:pPr>
+      <w:r>
+        <w:rPr>
+          <w:position w:val="0"/>
+          <w:sz w:val="28"/>
+          <w:sz w:val="28"/>
+          <w:szCs w:val="28"/>
+          <w:vertAlign w:val="baseline"/>
+          <w:lang w:val="ru-RU"/>
+        </w:rPr>
+        <w:t>U</w:t>
+      </w:r>
+      <w:r>
+        <w:rPr>
+          <w:sz w:val="28"/>
+          <w:szCs w:val="28"/>
+          <w:vertAlign w:val="subscript"/>
+          <w:lang w:val="ru-RU"/>
+        </w:rPr>
+        <w:t>пом</w:t>
+      </w:r>
+      <w:r>
+        <w:rPr>
+          <w:sz w:val="28"/>
+          <w:szCs w:val="28"/>
+          <w:vertAlign w:val="superscript"/>
+          <w:lang w:val="ru-RU"/>
+        </w:rPr>
+        <w:t xml:space="preserve">1 </w:t>
+      </w:r>
+      <w:r>
+        <w:rPr>
+          <w:position w:val="0"/>
+          <w:sz w:val="28"/>
+          <w:sz w:val="28"/>
+          <w:szCs w:val="28"/>
+          <w:vertAlign w:val="baseline"/>
+          <w:lang w:val="ru-RU"/>
+        </w:rPr>
+        <w:t xml:space="preserve">= </w:t>
+      </w:r>
+      <w:r>
+        <w:rPr>
+          <w:position w:val="0"/>
+          <w:sz w:val="28"/>
+          <w:sz w:val="28"/>
+          <w:szCs w:val="28"/>
+          <w:vertAlign w:val="baseline"/>
+          <w:lang w:val="en-US"/>
+        </w:rPr>
+        <w:t>|</w:t>
+      </w:r>
+      <w:r>
+        <w:rPr>
+          <w:position w:val="0"/>
+          <w:sz w:val="28"/>
+          <w:sz w:val="28"/>
+          <w:szCs w:val="28"/>
+          <w:vertAlign w:val="baseline"/>
+          <w:lang w:val="ru-RU"/>
+        </w:rPr>
+        <w:t>U</w:t>
+      </w:r>
+      <w:r>
+        <w:rPr>
+          <w:sz w:val="28"/>
+          <w:szCs w:val="28"/>
+          <w:vertAlign w:val="subscript"/>
+          <w:lang w:val="ru-RU"/>
+        </w:rPr>
+        <w:t>пор</w:t>
+      </w:r>
+      <w:r>
+        <w:rPr>
+          <w:sz w:val="28"/>
+          <w:szCs w:val="28"/>
+          <w:vertAlign w:val="superscript"/>
+          <w:lang w:val="ru-RU"/>
+        </w:rPr>
+        <w:t>1</w:t>
+      </w:r>
+      <w:r>
+        <w:rPr>
+          <w:position w:val="0"/>
+          <w:sz w:val="28"/>
+          <w:sz w:val="28"/>
+          <w:szCs w:val="28"/>
+          <w:vertAlign w:val="baseline"/>
+          <w:lang w:val="ru-RU"/>
+        </w:rPr>
+        <w:t xml:space="preserve"> — </w:t>
+      </w:r>
+      <w:r>
+        <w:rPr>
+          <w:position w:val="0"/>
+          <w:sz w:val="28"/>
+          <w:sz w:val="28"/>
+          <w:szCs w:val="28"/>
+          <w:vertAlign w:val="baseline"/>
+          <w:lang w:val="en-US"/>
+        </w:rPr>
+        <w:t>U</w:t>
+      </w:r>
+      <w:r>
+        <w:rPr>
+          <w:sz w:val="28"/>
+          <w:szCs w:val="28"/>
+          <w:vertAlign w:val="subscript"/>
+          <w:lang w:val="ru-RU"/>
+        </w:rPr>
+        <w:t>вх</w:t>
+      </w:r>
+      <w:r>
+        <w:rPr>
+          <w:sz w:val="28"/>
+          <w:szCs w:val="28"/>
+          <w:vertAlign w:val="superscript"/>
+          <w:lang w:val="ru-RU"/>
+        </w:rPr>
+        <w:t>1</w:t>
+      </w:r>
+      <w:r>
+        <w:rPr>
+          <w:position w:val="0"/>
+          <w:sz w:val="28"/>
+          <w:sz w:val="28"/>
+          <w:szCs w:val="28"/>
+          <w:vertAlign w:val="baseline"/>
+          <w:lang w:val="en-US"/>
+        </w:rPr>
+        <w:t>|</w:t>
+      </w:r>
+      <w:r>
+        <w:rPr>
+          <w:position w:val="0"/>
+          <w:sz w:val="28"/>
+          <w:sz w:val="28"/>
+          <w:szCs w:val="28"/>
+          <w:vertAlign w:val="baseline"/>
+          <w:lang w:val="ru-RU"/>
+        </w:rPr>
+        <w:t xml:space="preserve"> = 2.72 В</w:t>
+      </w:r>
+    </w:p>
+    <w:p>
+      <w:pPr>
+        <w:pStyle w:val="LOnormal"/>
+        <w:numPr>
+          <w:ilvl w:val="0"/>
+          <w:numId w:val="1"/>
+        </w:numPr>
+        <w:spacing w:lineRule="auto" w:line="360"/>
+        <w:jc w:val="both"/>
+        <w:rPr>
+          <w:position w:val="0"/>
+          <w:sz w:val="28"/>
+          <w:sz w:val="28"/>
+          <w:szCs w:val="28"/>
+          <w:vertAlign w:val="baseline"/>
+          <w:lang w:val="en-US"/>
+        </w:rPr>
+      </w:pPr>
+      <w:r>
+        <w:rPr>
+          <w:position w:val="0"/>
+          <w:sz w:val="28"/>
+          <w:sz w:val="28"/>
+          <w:szCs w:val="28"/>
+          <w:vertAlign w:val="baseline"/>
+          <w:lang w:val="ru-RU"/>
+        </w:rPr>
+        <w:t xml:space="preserve">Была построена входная характеристика ключа, с помощью которой были получены входные токи: </w:t>
+      </w:r>
+    </w:p>
+    <w:p>
+      <w:pPr>
+        <w:pStyle w:val="LOnormal"/>
+        <w:numPr>
+          <w:ilvl w:val="0"/>
+          <w:numId w:val="0"/>
+        </w:numPr>
+        <w:spacing w:lineRule="auto" w:line="360"/>
+        <w:ind w:left="720" w:hanging="0"/>
+        <w:jc w:val="both"/>
+        <w:rPr>
+          <w:sz w:val="28"/>
+          <w:szCs w:val="28"/>
+          <w:lang w:val="en-US"/>
+        </w:rPr>
+      </w:pPr>
+      <w:r>
+        <w:rPr>
+          <w:position w:val="0"/>
+          <w:sz w:val="28"/>
+          <w:sz w:val="28"/>
+          <w:szCs w:val="28"/>
+          <w:vertAlign w:val="baseline"/>
+          <w:lang w:val="en-US"/>
+        </w:rPr>
+        <w:t>I</w:t>
+      </w:r>
+      <w:r>
+        <w:rPr>
+          <w:sz w:val="28"/>
+          <w:szCs w:val="28"/>
+          <w:vertAlign w:val="subscript"/>
+          <w:lang w:val="ru-RU"/>
+        </w:rPr>
+        <w:t>вх</w:t>
+      </w:r>
+      <w:r>
+        <w:rPr>
+          <w:sz w:val="28"/>
+          <w:szCs w:val="28"/>
+          <w:vertAlign w:val="superscript"/>
+          <w:lang w:val="ru-RU"/>
+        </w:rPr>
+        <w:t xml:space="preserve">0 </w:t>
+      </w:r>
+      <w:r>
+        <w:rPr>
+          <w:position w:val="0"/>
+          <w:sz w:val="28"/>
+          <w:sz w:val="28"/>
+          <w:szCs w:val="28"/>
+          <w:vertAlign w:val="baseline"/>
+          <w:lang w:val="en-US"/>
+        </w:rPr>
+        <w:t xml:space="preserve">= 481 </w:t>
+      </w:r>
+      <w:r>
+        <w:rPr>
+          <w:position w:val="0"/>
+          <w:sz w:val="28"/>
+          <w:sz w:val="28"/>
+          <w:szCs w:val="28"/>
+          <w:vertAlign w:val="baseline"/>
+          <w:lang w:val="ru-RU"/>
+        </w:rPr>
+        <w:t>мкА</w:t>
+      </w:r>
+    </w:p>
+    <w:p>
+      <w:pPr>
+        <w:pStyle w:val="LOnormal"/>
+        <w:numPr>
+          <w:ilvl w:val="0"/>
+          <w:numId w:val="0"/>
+        </w:numPr>
+        <w:spacing w:lineRule="auto" w:line="360"/>
+        <w:ind w:left="720" w:hanging="0"/>
+        <w:jc w:val="both"/>
+        <w:rPr>
+          <w:position w:val="0"/>
+          <w:sz w:val="28"/>
+          <w:sz w:val="28"/>
+          <w:szCs w:val="28"/>
+          <w:vertAlign w:val="baseline"/>
+          <w:lang w:val="en-US"/>
+        </w:rPr>
+      </w:pPr>
+      <w:r>
+        <w:rPr>
+          <w:position w:val="0"/>
+          <w:sz w:val="28"/>
+          <w:sz w:val="28"/>
+          <w:szCs w:val="28"/>
+          <w:vertAlign w:val="baseline"/>
+          <w:lang w:val="ru-RU"/>
+        </w:rPr>
+        <w:t>I</w:t>
+      </w:r>
+      <w:r>
+        <w:rPr>
+          <w:sz w:val="28"/>
+          <w:szCs w:val="28"/>
+          <w:vertAlign w:val="subscript"/>
+          <w:lang w:val="ru-RU"/>
+        </w:rPr>
+        <w:t>вх</w:t>
+      </w:r>
+      <w:r>
+        <w:rPr>
+          <w:sz w:val="28"/>
+          <w:szCs w:val="28"/>
+          <w:vertAlign w:val="superscript"/>
+          <w:lang w:val="ru-RU"/>
+        </w:rPr>
+        <w:t xml:space="preserve">1 </w:t>
+      </w:r>
+      <w:r>
+        <w:rPr>
+          <w:position w:val="0"/>
+          <w:sz w:val="28"/>
+          <w:sz w:val="28"/>
+          <w:szCs w:val="28"/>
+          <w:vertAlign w:val="baseline"/>
+          <w:lang w:val="ru-RU"/>
+        </w:rPr>
+        <w:t>= -117 мкА</w:t>
+      </w:r>
+    </w:p>
+    <w:p>
+      <w:pPr>
+        <w:pStyle w:val="LOnormal"/>
+        <w:numPr>
+          <w:ilvl w:val="0"/>
+          <w:numId w:val="1"/>
+        </w:numPr>
+        <w:spacing w:lineRule="auto" w:line="360"/>
+        <w:jc w:val="both"/>
+        <w:rPr>
+          <w:position w:val="0"/>
+          <w:sz w:val="28"/>
+          <w:sz w:val="28"/>
+          <w:szCs w:val="28"/>
+          <w:vertAlign w:val="baseline"/>
+          <w:lang w:val="en-US"/>
+        </w:rPr>
+      </w:pPr>
+      <w:r>
+        <w:rPr>
+          <w:position w:val="0"/>
+          <w:sz w:val="28"/>
+          <w:sz w:val="28"/>
+          <w:szCs w:val="28"/>
+          <w:vertAlign w:val="baseline"/>
+          <w:lang w:val="ru-RU"/>
+        </w:rPr>
+        <w:t xml:space="preserve"> </w:t>
+      </w:r>
+    </w:p>
+    <w:p>
+      <w:pPr>
+        <w:pStyle w:val="LOnormal"/>
+        <w:numPr>
+          <w:ilvl w:val="0"/>
+          <w:numId w:val="1"/>
+        </w:numPr>
+        <w:spacing w:lineRule="auto" w:line="360"/>
+        <w:jc w:val="both"/>
+        <w:rPr>
+          <w:position w:val="0"/>
+          <w:sz w:val="28"/>
+          <w:sz w:val="28"/>
+          <w:szCs w:val="28"/>
+          <w:vertAlign w:val="baseline"/>
+          <w:lang w:val="en-US"/>
+        </w:rPr>
+      </w:pPr>
+      <w:r>
+        <w:rPr>
+          <w:position w:val="0"/>
+          <w:sz w:val="28"/>
+          <w:sz w:val="28"/>
+          <w:szCs w:val="28"/>
+          <w:vertAlign w:val="baseline"/>
+          <w:lang w:val="ru-RU"/>
+        </w:rPr>
+        <w:t xml:space="preserve"> </w:t>
+      </w:r>
+    </w:p>
+    <w:p>
+      <w:pPr>
+        <w:pStyle w:val="Style16"/>
+        <w:numPr>
+          <w:ilvl w:val="0"/>
+          <w:numId w:val="1"/>
+        </w:numPr>
+        <w:bidi w:val="0"/>
+        <w:spacing w:lineRule="auto" w:line="360"/>
+        <w:jc w:val="both"/>
+        <w:rPr>
+          <w:position w:val="0"/>
+          <w:sz w:val="28"/>
+          <w:sz w:val="28"/>
+          <w:szCs w:val="28"/>
+          <w:vertAlign w:val="baseline"/>
+          <w:lang w:val="en-US"/>
+        </w:rPr>
+      </w:pPr>
+      <w:r>
+        <w:rPr>
+          <w:position w:val="0"/>
+          <w:sz w:val="28"/>
+          <w:sz w:val="28"/>
+          <w:szCs w:val="28"/>
+          <w:vertAlign w:val="baseline"/>
+          <w:lang w:val="ru-RU"/>
+        </w:rPr>
+        <w:t xml:space="preserve">Были определены временные параметры схемы: </w:t>
+      </w:r>
+    </w:p>
+    <w:p>
+      <w:pPr>
+        <w:pStyle w:val="Style16"/>
+        <w:numPr>
+          <w:ilvl w:val="0"/>
+          <w:numId w:val="0"/>
+        </w:numPr>
+        <w:bidi w:val="0"/>
+        <w:spacing w:lineRule="auto" w:line="360"/>
+        <w:ind w:left="720" w:hanging="0"/>
+        <w:jc w:val="both"/>
+        <w:rPr>
+          <w:position w:val="0"/>
+          <w:sz w:val="28"/>
+          <w:sz w:val="28"/>
+          <w:szCs w:val="28"/>
+          <w:vertAlign w:val="baseline"/>
+          <w:lang w:val="en-US"/>
+        </w:rPr>
+      </w:pPr>
+      <w:r>
+        <w:rPr>
+          <w:position w:val="0"/>
+          <w:sz w:val="28"/>
+          <w:sz w:val="28"/>
+          <w:szCs w:val="28"/>
+          <w:vertAlign w:val="baseline"/>
+          <w:lang w:val="en-US"/>
+        </w:rPr>
+        <w:t>t</w:t>
+      </w:r>
+      <w:r>
+        <w:rPr>
+          <w:sz w:val="28"/>
+          <w:szCs w:val="28"/>
+          <w:vertAlign w:val="subscript"/>
+          <w:lang w:val="ru-RU"/>
+        </w:rPr>
+        <w:t>зад</w:t>
+      </w:r>
+      <w:r>
+        <w:rPr>
+          <w:sz w:val="28"/>
+          <w:szCs w:val="28"/>
+          <w:vertAlign w:val="superscript"/>
+          <w:lang w:val="ru-RU"/>
+        </w:rPr>
+        <w:t xml:space="preserve">10 </w:t>
+      </w:r>
+      <w:r>
+        <w:rPr>
+          <w:position w:val="0"/>
+          <w:sz w:val="28"/>
+          <w:sz w:val="28"/>
+          <w:szCs w:val="28"/>
+          <w:vertAlign w:val="baseline"/>
+          <w:lang w:val="ru-RU"/>
+        </w:rPr>
+        <w:t>= 29</w:t>
+      </w:r>
+      <w:r>
+        <w:rPr>
+          <w:position w:val="0"/>
+          <w:sz w:val="28"/>
+          <w:sz w:val="28"/>
+          <w:szCs w:val="28"/>
+          <w:vertAlign w:val="baseline"/>
+          <w:lang w:val="en-US"/>
+        </w:rPr>
+        <w:t xml:space="preserve">e-9 </w:t>
+      </w:r>
+      <w:r>
+        <w:rPr>
+          <w:position w:val="0"/>
+          <w:sz w:val="28"/>
+          <w:sz w:val="28"/>
+          <w:szCs w:val="28"/>
+          <w:vertAlign w:val="baseline"/>
+          <w:lang w:val="ru-RU"/>
+        </w:rPr>
+        <w:t>с</w:t>
+      </w:r>
+    </w:p>
+    <w:p>
+      <w:pPr>
+        <w:pStyle w:val="LOnormal"/>
+        <w:numPr>
+          <w:ilvl w:val="0"/>
+          <w:numId w:val="0"/>
+        </w:numPr>
+        <w:spacing w:lineRule="auto" w:line="360"/>
+        <w:ind w:left="720" w:hanging="0"/>
+        <w:jc w:val="both"/>
+        <w:rPr>
+          <w:sz w:val="28"/>
+          <w:szCs w:val="28"/>
+          <w:lang w:val="en-US"/>
+        </w:rPr>
+      </w:pPr>
+      <w:r>
+        <w:rPr>
+          <w:position w:val="0"/>
+          <w:sz w:val="28"/>
+          <w:sz w:val="28"/>
+          <w:szCs w:val="28"/>
+          <w:vertAlign w:val="baseline"/>
+          <w:lang w:val="en-US"/>
+        </w:rPr>
+        <w:t>t</w:t>
+      </w:r>
+      <w:r>
+        <w:rPr>
+          <w:sz w:val="28"/>
+          <w:szCs w:val="28"/>
+          <w:vertAlign w:val="subscript"/>
+          <w:lang w:val="ru-RU"/>
+        </w:rPr>
+        <w:t>зад</w:t>
+      </w:r>
+      <w:r>
+        <w:rPr>
+          <w:sz w:val="28"/>
+          <w:szCs w:val="28"/>
+          <w:vertAlign w:val="superscript"/>
+          <w:lang w:val="ru-RU"/>
+        </w:rPr>
+        <w:t xml:space="preserve">01 </w:t>
+      </w:r>
+      <w:r>
+        <w:rPr>
+          <w:position w:val="0"/>
+          <w:sz w:val="28"/>
+          <w:sz w:val="28"/>
+          <w:szCs w:val="28"/>
+          <w:vertAlign w:val="baseline"/>
+          <w:lang w:val="ru-RU"/>
+        </w:rPr>
+        <w:t xml:space="preserve">= </w:t>
+      </w:r>
+      <w:r>
+        <w:rPr>
+          <w:position w:val="0"/>
+          <w:sz w:val="28"/>
+          <w:sz w:val="28"/>
+          <w:szCs w:val="28"/>
+          <w:vertAlign w:val="baseline"/>
+          <w:lang w:val="en-US"/>
+        </w:rPr>
+        <w:t xml:space="preserve">2e-9 </w:t>
+      </w:r>
+      <w:r>
+        <w:rPr>
+          <w:position w:val="0"/>
+          <w:sz w:val="28"/>
+          <w:sz w:val="28"/>
+          <w:szCs w:val="28"/>
+          <w:vertAlign w:val="baseline"/>
+          <w:lang w:val="ru-RU"/>
+        </w:rPr>
+        <w:t>с</w:t>
+      </w:r>
+    </w:p>
+    <w:p>
+      <w:pPr>
+        <w:pStyle w:val="Style16"/>
+        <w:numPr>
+          <w:ilvl w:val="0"/>
+          <w:numId w:val="0"/>
+        </w:numPr>
+        <w:bidi w:val="0"/>
+        <w:spacing w:lineRule="auto" w:line="360"/>
+        <w:ind w:left="720" w:hanging="0"/>
+        <w:jc w:val="both"/>
+        <w:rPr>
+          <w:position w:val="0"/>
+          <w:sz w:val="28"/>
+          <w:sz w:val="28"/>
+          <w:szCs w:val="28"/>
+          <w:vertAlign w:val="baseline"/>
+          <w:lang w:val="en-US"/>
+        </w:rPr>
+      </w:pPr>
+      <w:r>
+        <w:rPr>
+          <w:position w:val="0"/>
+          <w:sz w:val="28"/>
+          <w:sz w:val="28"/>
+          <w:szCs w:val="28"/>
+          <w:vertAlign w:val="baseline"/>
+          <w:lang w:val="en-US"/>
+        </w:rPr>
+        <w:t>t</w:t>
+      </w:r>
+      <w:r>
+        <w:rPr>
+          <w:sz w:val="28"/>
+          <w:szCs w:val="28"/>
+          <w:vertAlign w:val="subscript"/>
+          <w:lang w:val="ru-RU"/>
+        </w:rPr>
+        <w:t xml:space="preserve">зад ср </w:t>
+      </w:r>
+      <w:r>
+        <w:rPr>
+          <w:position w:val="0"/>
+          <w:sz w:val="28"/>
+          <w:sz w:val="28"/>
+          <w:szCs w:val="28"/>
+          <w:vertAlign w:val="baseline"/>
+          <w:lang w:val="ru-RU"/>
+        </w:rPr>
+        <w:t>= ½</w:t>
+      </w:r>
+      <w:r>
+        <w:rPr>
+          <w:position w:val="0"/>
+          <w:sz w:val="28"/>
+          <w:sz w:val="28"/>
+          <w:szCs w:val="28"/>
+          <w:vertAlign w:val="baseline"/>
+          <w:lang w:val="en-US"/>
+        </w:rPr>
+        <w:t xml:space="preserve"> (</w:t>
+      </w:r>
+      <w:r>
+        <w:rPr>
+          <w:position w:val="0"/>
+          <w:sz w:val="28"/>
+          <w:sz w:val="28"/>
+          <w:szCs w:val="28"/>
+          <w:vertAlign w:val="baseline"/>
+          <w:lang w:val="ru-RU"/>
+        </w:rPr>
+        <w:t>t</w:t>
+      </w:r>
+      <w:r>
+        <w:rPr>
+          <w:sz w:val="28"/>
+          <w:szCs w:val="28"/>
+          <w:vertAlign w:val="subscript"/>
+          <w:lang w:val="ru-RU"/>
+        </w:rPr>
+        <w:t>зад</w:t>
+      </w:r>
+      <w:r>
+        <w:rPr>
+          <w:sz w:val="28"/>
+          <w:szCs w:val="28"/>
+          <w:vertAlign w:val="superscript"/>
+          <w:lang w:val="ru-RU"/>
+        </w:rPr>
+        <w:t xml:space="preserve">10 </w:t>
+      </w:r>
+      <w:r>
+        <w:rPr>
+          <w:position w:val="0"/>
+          <w:sz w:val="28"/>
+          <w:sz w:val="28"/>
+          <w:szCs w:val="28"/>
+          <w:vertAlign w:val="baseline"/>
+          <w:lang w:val="en-US"/>
+        </w:rPr>
+        <w:t>+ t</w:t>
+      </w:r>
+      <w:r>
+        <w:rPr>
+          <w:sz w:val="28"/>
+          <w:szCs w:val="28"/>
+          <w:vertAlign w:val="subscript"/>
+          <w:lang w:val="ru-RU"/>
+        </w:rPr>
+        <w:t>зад</w:t>
+      </w:r>
+      <w:r>
+        <w:rPr>
+          <w:sz w:val="28"/>
+          <w:szCs w:val="28"/>
+          <w:vertAlign w:val="superscript"/>
+          <w:lang w:val="ru-RU"/>
+        </w:rPr>
+        <w:t>01</w:t>
+      </w:r>
+      <w:r>
+        <w:rPr>
+          <w:position w:val="0"/>
+          <w:sz w:val="28"/>
+          <w:sz w:val="28"/>
+          <w:szCs w:val="28"/>
+          <w:vertAlign w:val="baseline"/>
+          <w:lang w:val="en-US"/>
+        </w:rPr>
+        <w:t xml:space="preserve">) = 15.5 e-9 </w:t>
+      </w:r>
+      <w:r>
+        <w:rPr>
+          <w:position w:val="0"/>
+          <w:sz w:val="28"/>
+          <w:sz w:val="28"/>
+          <w:szCs w:val="28"/>
+          <w:vertAlign w:val="baseline"/>
+          <w:lang w:val="ru-RU"/>
+        </w:rPr>
+        <w:t>с</w:t>
+      </w:r>
+    </w:p>
+    <w:p>
+      <w:pPr>
+        <w:pStyle w:val="LOnormal"/>
+        <w:numPr>
+          <w:ilvl w:val="0"/>
+          <w:numId w:val="0"/>
+        </w:numPr>
+        <w:spacing w:lineRule="auto" w:line="360"/>
+        <w:ind w:left="720" w:hanging="0"/>
+        <w:jc w:val="both"/>
+        <w:rPr>
+          <w:lang w:val="ru-RU"/>
+        </w:rPr>
+      </w:pPr>
+      <w:r>
+        <w:rPr>
+          <w:position w:val="0"/>
+          <w:sz w:val="28"/>
+          <w:sz w:val="28"/>
+          <w:szCs w:val="28"/>
+          <w:vertAlign w:val="baseline"/>
+          <w:lang w:val="en-US"/>
+        </w:rPr>
+      </w:r>
+      <w:r>
+        <w:br w:type="page"/>
+      </w:r>
+    </w:p>
+    <w:p>
+      <w:pPr>
+        <w:pStyle w:val="LOnormal"/>
+        <w:jc w:val="center"/>
+        <w:rPr>
+          <w:position w:val="0"/>
+          <w:sz w:val="40"/>
+          <w:sz w:val="40"/>
+          <w:szCs w:val="40"/>
+          <w:vertAlign w:val="baseline"/>
+          <w:lang w:val="en-US"/>
+        </w:rPr>
+      </w:pPr>
+      <w:r>
+        <w:rPr>
+          <w:position w:val="0"/>
+          <w:sz w:val="40"/>
+          <w:sz w:val="40"/>
+          <w:szCs w:val="40"/>
+          <w:vertAlign w:val="baseline"/>
+          <w:lang w:val="en-US"/>
+        </w:rPr>
+        <w:t>C</w:t>
+      </w:r>
+      <w:r>
+        <w:rPr>
+          <w:position w:val="0"/>
+          <w:sz w:val="40"/>
+          <w:sz w:val="40"/>
+          <w:szCs w:val="40"/>
+          <w:vertAlign w:val="baseline"/>
+          <w:lang w:val="ru-RU"/>
+        </w:rPr>
+        <w:t>писок литературы</w:t>
+      </w:r>
+    </w:p>
+    <w:p>
+      <w:pPr>
+        <w:pStyle w:val="LOnormal"/>
+        <w:jc w:val="center"/>
+        <w:rPr>
+          <w:lang w:val="ru-RU"/>
+        </w:rPr>
+      </w:pPr>
+      <w:r>
+        <w:rPr>
+          <w:position w:val="0"/>
+          <w:sz w:val="40"/>
+          <w:sz w:val="40"/>
+          <w:szCs w:val="40"/>
+          <w:vertAlign w:val="baseline"/>
+          <w:lang w:val="en-US"/>
+        </w:rPr>
+      </w:r>
+    </w:p>
+    <w:p>
+      <w:pPr>
+        <w:pStyle w:val="Style16"/>
+        <w:numPr>
+          <w:ilvl w:val="0"/>
+          <w:numId w:val="2"/>
+        </w:numPr>
+        <w:bidi w:val="0"/>
+        <w:jc w:val="both"/>
+        <w:rPr>
+          <w:position w:val="0"/>
+          <w:sz w:val="28"/>
+          <w:sz w:val="28"/>
+          <w:szCs w:val="28"/>
+          <w:vertAlign w:val="baseline"/>
+          <w:lang w:val="en-US"/>
+        </w:rPr>
+      </w:pPr>
+      <w:r>
+        <w:rPr>
+          <w:position w:val="0"/>
+          <w:sz w:val="28"/>
+          <w:sz w:val="28"/>
+          <w:szCs w:val="28"/>
+          <w:vertAlign w:val="baseline"/>
+          <w:lang w:val="ru-RU"/>
+        </w:rPr>
+        <w:t>С.Р. Иванов «Электронные ключи: методические указания к выполнению лабораторных работ по курсу “Электроника”»</w:t>
+      </w:r>
+    </w:p>
+    <w:p>
+      <w:pPr>
+        <w:pStyle w:val="Style16"/>
+        <w:numPr>
+          <w:ilvl w:val="0"/>
+          <w:numId w:val="2"/>
+        </w:numPr>
+        <w:bidi w:val="0"/>
+        <w:jc w:val="both"/>
+        <w:rPr>
+          <w:position w:val="0"/>
+          <w:sz w:val="28"/>
+          <w:sz w:val="28"/>
+          <w:szCs w:val="28"/>
+          <w:vertAlign w:val="baseline"/>
+          <w:lang w:val="en-US"/>
+        </w:rPr>
+      </w:pPr>
+      <w:r>
+        <w:rPr>
+          <w:position w:val="0"/>
+          <w:sz w:val="28"/>
+          <w:sz w:val="28"/>
+          <w:szCs w:val="28"/>
+          <w:vertAlign w:val="baseline"/>
+          <w:lang w:val="ru-RU"/>
+        </w:rPr>
+        <w:t>В.А. Карпухин «Электронный мультимедийный конспект лекций по разделу “Базовые элементы цифровых устройств”</w:t>
       </w:r>
     </w:p>
     <w:p>
@@ -6652,6 +8569,377 @@
     </w:sectPr>
   </w:body>
 </w:document>
+</file>
+
+<file path=word/numbering.xml><?xml version="1.0" encoding="utf-8"?>
+<w:numbering xmlns:w="http://schemas.openxmlformats.org/wordprocessingml/2006/main" xmlns:o="urn:schemas-microsoft-com:office:office" xmlns:r="http://schemas.openxmlformats.org/officeDocument/2006/relationships" xmlns:v="urn:schemas-microsoft-com:vml" xmlns:mc="http://schemas.openxmlformats.org/markup-compatibility/2006" xmlns:w14="http://schemas.microsoft.com/office/word/2010/wordml" mc:Ignorable="w14">
+  <w:abstractNum w:abstractNumId="1">
+    <w:lvl w:ilvl="0">
+      <w:start w:val="1"/>
+      <w:numFmt w:val="decimal"/>
+      <w:lvlText w:val="%1."/>
+      <w:lvlJc w:val="left"/>
+      <w:pPr>
+        <w:tabs>
+          <w:tab w:val="num" w:pos="720"/>
+        </w:tabs>
+        <w:ind w:left="720" w:hanging="360"/>
+      </w:pPr>
+      <w:rPr/>
+    </w:lvl>
+    <w:lvl w:ilvl="1">
+      <w:start w:val="1"/>
+      <w:numFmt w:val="decimal"/>
+      <w:lvlText w:val="%2."/>
+      <w:lvlJc w:val="left"/>
+      <w:pPr>
+        <w:tabs>
+          <w:tab w:val="num" w:pos="1080"/>
+        </w:tabs>
+        <w:ind w:left="1080" w:hanging="360"/>
+      </w:pPr>
+      <w:rPr/>
+    </w:lvl>
+    <w:lvl w:ilvl="2">
+      <w:start w:val="1"/>
+      <w:numFmt w:val="decimal"/>
+      <w:lvlText w:val="%3."/>
+      <w:lvlJc w:val="left"/>
+      <w:pPr>
+        <w:tabs>
+          <w:tab w:val="num" w:pos="1440"/>
+        </w:tabs>
+        <w:ind w:left="1440" w:hanging="360"/>
+      </w:pPr>
+      <w:rPr/>
+    </w:lvl>
+    <w:lvl w:ilvl="3">
+      <w:start w:val="1"/>
+      <w:numFmt w:val="decimal"/>
+      <w:lvlText w:val="%4."/>
+      <w:lvlJc w:val="left"/>
+      <w:pPr>
+        <w:tabs>
+          <w:tab w:val="num" w:pos="1800"/>
+        </w:tabs>
+        <w:ind w:left="1800" w:hanging="360"/>
+      </w:pPr>
+      <w:rPr/>
+    </w:lvl>
+    <w:lvl w:ilvl="4">
+      <w:start w:val="1"/>
+      <w:numFmt w:val="decimal"/>
+      <w:lvlText w:val="%5."/>
+      <w:lvlJc w:val="left"/>
+      <w:pPr>
+        <w:tabs>
+          <w:tab w:val="num" w:pos="2160"/>
+        </w:tabs>
+        <w:ind w:left="2160" w:hanging="360"/>
+      </w:pPr>
+      <w:rPr/>
+    </w:lvl>
+    <w:lvl w:ilvl="5">
+      <w:start w:val="1"/>
+      <w:numFmt w:val="decimal"/>
+      <w:lvlText w:val="%6."/>
+      <w:lvlJc w:val="left"/>
+      <w:pPr>
+        <w:tabs>
+          <w:tab w:val="num" w:pos="2520"/>
+        </w:tabs>
+        <w:ind w:left="2520" w:hanging="360"/>
+      </w:pPr>
+      <w:rPr/>
+    </w:lvl>
+    <w:lvl w:ilvl="6">
+      <w:start w:val="1"/>
+      <w:numFmt w:val="decimal"/>
+      <w:lvlText w:val="%7."/>
+      <w:lvlJc w:val="left"/>
+      <w:pPr>
+        <w:tabs>
+          <w:tab w:val="num" w:pos="2880"/>
+        </w:tabs>
+        <w:ind w:left="2880" w:hanging="360"/>
+      </w:pPr>
+      <w:rPr/>
+    </w:lvl>
+    <w:lvl w:ilvl="7">
+      <w:start w:val="1"/>
+      <w:numFmt w:val="decimal"/>
+      <w:lvlText w:val="%8."/>
+      <w:lvlJc w:val="left"/>
+      <w:pPr>
+        <w:tabs>
+          <w:tab w:val="num" w:pos="3240"/>
+        </w:tabs>
+        <w:ind w:left="3240" w:hanging="360"/>
+      </w:pPr>
+      <w:rPr/>
+    </w:lvl>
+    <w:lvl w:ilvl="8">
+      <w:start w:val="1"/>
+      <w:numFmt w:val="decimal"/>
+      <w:lvlText w:val="%9."/>
+      <w:lvlJc w:val="left"/>
+      <w:pPr>
+        <w:tabs>
+          <w:tab w:val="num" w:pos="3600"/>
+        </w:tabs>
+        <w:ind w:left="3600" w:hanging="360"/>
+      </w:pPr>
+      <w:rPr/>
+    </w:lvl>
+  </w:abstractNum>
+  <w:abstractNum w:abstractNumId="2">
+    <w:lvl w:ilvl="0">
+      <w:start w:val="1"/>
+      <w:numFmt w:val="decimal"/>
+      <w:lvlText w:val="%1."/>
+      <w:lvlJc w:val="left"/>
+      <w:pPr>
+        <w:tabs>
+          <w:tab w:val="num" w:pos="720"/>
+        </w:tabs>
+        <w:ind w:left="720" w:hanging="360"/>
+      </w:pPr>
+      <w:rPr/>
+    </w:lvl>
+    <w:lvl w:ilvl="1">
+      <w:start w:val="1"/>
+      <w:numFmt w:val="decimal"/>
+      <w:lvlText w:val="%2."/>
+      <w:lvlJc w:val="left"/>
+      <w:pPr>
+        <w:tabs>
+          <w:tab w:val="num" w:pos="1080"/>
+        </w:tabs>
+        <w:ind w:left="1080" w:hanging="360"/>
+      </w:pPr>
+      <w:rPr/>
+    </w:lvl>
+    <w:lvl w:ilvl="2">
+      <w:start w:val="1"/>
+      <w:numFmt w:val="decimal"/>
+      <w:lvlText w:val="%3."/>
+      <w:lvlJc w:val="left"/>
+      <w:pPr>
+        <w:tabs>
+          <w:tab w:val="num" w:pos="1440"/>
+        </w:tabs>
+        <w:ind w:left="1440" w:hanging="360"/>
+      </w:pPr>
+      <w:rPr/>
+    </w:lvl>
+    <w:lvl w:ilvl="3">
+      <w:start w:val="1"/>
+      <w:numFmt w:val="decimal"/>
+      <w:lvlText w:val="%4."/>
+      <w:lvlJc w:val="left"/>
+      <w:pPr>
+        <w:tabs>
+          <w:tab w:val="num" w:pos="1800"/>
+        </w:tabs>
+        <w:ind w:left="1800" w:hanging="360"/>
+      </w:pPr>
+      <w:rPr/>
+    </w:lvl>
+    <w:lvl w:ilvl="4">
+      <w:start w:val="1"/>
+      <w:numFmt w:val="decimal"/>
+      <w:lvlText w:val="%5."/>
+      <w:lvlJc w:val="left"/>
+      <w:pPr>
+        <w:tabs>
+          <w:tab w:val="num" w:pos="2160"/>
+        </w:tabs>
+        <w:ind w:left="2160" w:hanging="360"/>
+      </w:pPr>
+      <w:rPr/>
+    </w:lvl>
+    <w:lvl w:ilvl="5">
+      <w:start w:val="1"/>
+      <w:numFmt w:val="decimal"/>
+      <w:lvlText w:val="%6."/>
+      <w:lvlJc w:val="left"/>
+      <w:pPr>
+        <w:tabs>
+          <w:tab w:val="num" w:pos="2520"/>
+        </w:tabs>
+        <w:ind w:left="2520" w:hanging="360"/>
+      </w:pPr>
+      <w:rPr/>
+    </w:lvl>
+    <w:lvl w:ilvl="6">
+      <w:start w:val="1"/>
+      <w:numFmt w:val="decimal"/>
+      <w:lvlText w:val="%7."/>
+      <w:lvlJc w:val="left"/>
+      <w:pPr>
+        <w:tabs>
+          <w:tab w:val="num" w:pos="2880"/>
+        </w:tabs>
+        <w:ind w:left="2880" w:hanging="360"/>
+      </w:pPr>
+      <w:rPr/>
+    </w:lvl>
+    <w:lvl w:ilvl="7">
+      <w:start w:val="1"/>
+      <w:numFmt w:val="decimal"/>
+      <w:lvlText w:val="%8."/>
+      <w:lvlJc w:val="left"/>
+      <w:pPr>
+        <w:tabs>
+          <w:tab w:val="num" w:pos="3240"/>
+        </w:tabs>
+        <w:ind w:left="3240" w:hanging="360"/>
+      </w:pPr>
+      <w:rPr/>
+    </w:lvl>
+    <w:lvl w:ilvl="8">
+      <w:start w:val="1"/>
+      <w:numFmt w:val="decimal"/>
+      <w:lvlText w:val="%9."/>
+      <w:lvlJc w:val="left"/>
+      <w:pPr>
+        <w:tabs>
+          <w:tab w:val="num" w:pos="3600"/>
+        </w:tabs>
+        <w:ind w:left="3600" w:hanging="360"/>
+      </w:pPr>
+      <w:rPr/>
+    </w:lvl>
+  </w:abstractNum>
+  <w:abstractNum w:abstractNumId="3">
+    <w:lvl w:ilvl="0">
+      <w:start w:val="1"/>
+      <w:numFmt w:val="none"/>
+      <w:suff w:val="nothing"/>
+      <w:lvlText w:val=""/>
+      <w:lvlJc w:val="left"/>
+      <w:pPr>
+        <w:tabs>
+          <w:tab w:val="num" w:pos="0"/>
+        </w:tabs>
+        <w:ind w:left="0" w:hanging="0"/>
+      </w:pPr>
+    </w:lvl>
+    <w:lvl w:ilvl="1">
+      <w:start w:val="1"/>
+      <w:numFmt w:val="none"/>
+      <w:suff w:val="nothing"/>
+      <w:lvlText w:val=""/>
+      <w:lvlJc w:val="left"/>
+      <w:pPr>
+        <w:tabs>
+          <w:tab w:val="num" w:pos="0"/>
+        </w:tabs>
+        <w:ind w:left="0" w:hanging="0"/>
+      </w:pPr>
+    </w:lvl>
+    <w:lvl w:ilvl="2">
+      <w:start w:val="1"/>
+      <w:numFmt w:val="none"/>
+      <w:suff w:val="nothing"/>
+      <w:lvlText w:val=""/>
+      <w:lvlJc w:val="left"/>
+      <w:pPr>
+        <w:tabs>
+          <w:tab w:val="num" w:pos="0"/>
+        </w:tabs>
+        <w:ind w:left="0" w:hanging="0"/>
+      </w:pPr>
+    </w:lvl>
+    <w:lvl w:ilvl="3">
+      <w:start w:val="1"/>
+      <w:numFmt w:val="none"/>
+      <w:suff w:val="nothing"/>
+      <w:lvlText w:val=""/>
+      <w:lvlJc w:val="left"/>
+      <w:pPr>
+        <w:tabs>
+          <w:tab w:val="num" w:pos="0"/>
+        </w:tabs>
+        <w:ind w:left="0" w:hanging="0"/>
+      </w:pPr>
+    </w:lvl>
+    <w:lvl w:ilvl="4">
+      <w:start w:val="1"/>
+      <w:numFmt w:val="none"/>
+      <w:suff w:val="nothing"/>
+      <w:lvlText w:val=""/>
+      <w:lvlJc w:val="left"/>
+      <w:pPr>
+        <w:tabs>
+          <w:tab w:val="num" w:pos="0"/>
+        </w:tabs>
+        <w:ind w:left="0" w:hanging="0"/>
+      </w:pPr>
+    </w:lvl>
+    <w:lvl w:ilvl="5">
+      <w:start w:val="1"/>
+      <w:numFmt w:val="none"/>
+      <w:suff w:val="nothing"/>
+      <w:lvlText w:val=""/>
+      <w:lvlJc w:val="left"/>
+      <w:pPr>
+        <w:tabs>
+          <w:tab w:val="num" w:pos="0"/>
+        </w:tabs>
+        <w:ind w:left="0" w:hanging="0"/>
+      </w:pPr>
+    </w:lvl>
+    <w:lvl w:ilvl="6">
+      <w:start w:val="1"/>
+      <w:numFmt w:val="none"/>
+      <w:suff w:val="nothing"/>
+      <w:lvlText w:val=""/>
+      <w:lvlJc w:val="left"/>
+      <w:pPr>
+        <w:tabs>
+          <w:tab w:val="num" w:pos="0"/>
+        </w:tabs>
+        <w:ind w:left="0" w:hanging="0"/>
+      </w:pPr>
+    </w:lvl>
+    <w:lvl w:ilvl="7">
+      <w:start w:val="1"/>
+      <w:numFmt w:val="none"/>
+      <w:suff w:val="nothing"/>
+      <w:lvlText w:val=""/>
+      <w:lvlJc w:val="left"/>
+      <w:pPr>
+        <w:tabs>
+          <w:tab w:val="num" w:pos="0"/>
+        </w:tabs>
+        <w:ind w:left="0" w:hanging="0"/>
+      </w:pPr>
+    </w:lvl>
+    <w:lvl w:ilvl="8">
+      <w:start w:val="1"/>
+      <w:numFmt w:val="none"/>
+      <w:suff w:val="nothing"/>
+      <w:lvlText w:val=""/>
+      <w:lvlJc w:val="left"/>
+      <w:pPr>
+        <w:tabs>
+          <w:tab w:val="num" w:pos="0"/>
+        </w:tabs>
+        <w:ind w:left="0" w:hanging="0"/>
+      </w:pPr>
+    </w:lvl>
+  </w:abstractNum>
+  <w:num w:numId="1">
+    <w:abstractNumId w:val="1"/>
+  </w:num>
+  <w:num w:numId="2">
+    <w:abstractNumId w:val="2"/>
+  </w:num>
+  <w:num w:numId="3">
+    <w:abstractNumId w:val="3"/>
+  </w:num>
+</w:numbering>
 </file>
 
 <file path=word/styles.xml><?xml version="1.0" encoding="utf-8"?>
@@ -6692,10 +8980,15 @@
       <w:lang w:val="ru-RU" w:eastAsia="zh-CN" w:bidi="hi-IN"/>
     </w:rPr>
   </w:style>
-  <w:style w:type="paragraph" w:styleId="Style14">
+  <w:style w:type="character" w:styleId="Style14">
+    <w:name w:val="Символ нумерации"/>
+    <w:qFormat/>
+    <w:rPr/>
+  </w:style>
+  <w:style w:type="paragraph" w:styleId="Style15">
     <w:name w:val="Заголовок"/>
     <w:basedOn w:val="Normal"/>
-    <w:next w:val="Style15"/>
+    <w:next w:val="Style16"/>
     <w:qFormat/>
     <w:pPr>
       <w:keepNext w:val="true"/>
@@ -6707,7 +9000,7 @@
       <w:szCs w:val="28"/>
     </w:rPr>
   </w:style>
-  <w:style w:type="paragraph" w:styleId="Style15">
+  <w:style w:type="paragraph" w:styleId="Style16">
     <w:name w:val="Body Text"/>
     <w:basedOn w:val="Normal"/>
     <w:pPr>
@@ -6715,15 +9008,15 @@
     </w:pPr>
     <w:rPr/>
   </w:style>
-  <w:style w:type="paragraph" w:styleId="Style16">
+  <w:style w:type="paragraph" w:styleId="Style17">
     <w:name w:val="List"/>
-    <w:basedOn w:val="Style15"/>
+    <w:basedOn w:val="Style16"/>
     <w:pPr/>
     <w:rPr>
       <w:rFonts w:cs="Arial"/>
     </w:rPr>
   </w:style>
-  <w:style w:type="paragraph" w:styleId="Style17">
+  <w:style w:type="paragraph" w:styleId="Style18">
     <w:name w:val="Caption"/>
     <w:basedOn w:val="Normal"/>
     <w:qFormat/>
@@ -6739,7 +9032,7 @@
       <w:szCs w:val="24"/>
     </w:rPr>
   </w:style>
-  <w:style w:type="paragraph" w:styleId="Style18">
+  <w:style w:type="paragraph" w:styleId="Style19">
     <w:name w:val="Указатель"/>
     <w:basedOn w:val="Normal"/>
     <w:qFormat/>
@@ -6772,7 +9065,7 @@
       <w:lang w:val="ru-RU" w:eastAsia="zh-CN" w:bidi="hi-IN"/>
     </w:rPr>
   </w:style>
-  <w:style w:type="paragraph" w:styleId="Style19">
+  <w:style w:type="paragraph" w:styleId="Style20">
     <w:name w:val="Содержимое таблицы"/>
     <w:basedOn w:val="Normal"/>
     <w:qFormat/>

</xml_diff>